<commit_message>
projet de culture generale
</commit_message>
<xml_diff>
--- a/rapport chapitre1.docx
+++ b/rapport chapitre1.docx
@@ -1096,7 +1096,23 @@
         <w:t xml:space="preserve"> attributs</w:t>
       </w:r>
       <w:r>
-        <w:t> : la déclaration : toute composant d’un module doit être déclarer dans le module du composant, Imports : se sont des librairies connues dans angular qu’on import pour un cas d’usage</w:t>
+        <w:t xml:space="preserve"> : la déclaration : toute composant d’un module doit être déclarer dans le module du composant, Imports : </w:t>
+      </w:r>
+      <w:proofErr w:type="spellStart"/>
+      <w:r>
+        <w:t>se</w:t>
+      </w:r>
+      <w:proofErr w:type="spellEnd"/>
+      <w:r>
+        <w:t xml:space="preserve"> sont des librairies connues dans </w:t>
+      </w:r>
+      <w:proofErr w:type="spellStart"/>
+      <w:r>
+        <w:t>angular</w:t>
+      </w:r>
+      <w:proofErr w:type="spellEnd"/>
+      <w:r>
+        <w:t xml:space="preserve"> qu’on import pour un cas d’usage</w:t>
       </w:r>
       <w:r>
         <w:t>, providers : les services de chaque composant seront déclarés dans ce décorateur, Bootstrap : indique la logique qui doit être afficher</w:t>
@@ -4731,6 +4747,7 @@
         <w:rPr>
           <w:sz w:val="24"/>
           <w:szCs w:val="24"/>
+          <w:lang w:val="en-US"/>
         </w:rPr>
       </w:pPr>
       <w:r>
@@ -4841,6 +4858,7 @@
           <w:bCs/>
           <w:sz w:val="24"/>
           <w:szCs w:val="24"/>
+          <w:lang w:val="en-US"/>
         </w:rPr>
         <w:t xml:space="preserve"> </w:t>
       </w:r>
@@ -4850,6 +4868,7 @@
           <w:bCs/>
           <w:sz w:val="24"/>
           <w:szCs w:val="24"/>
+          <w:lang w:val="en-US"/>
         </w:rPr>
         <w:t>E</w:t>
       </w:r>
@@ -4859,36 +4878,73 @@
           <w:bCs/>
           <w:sz w:val="24"/>
           <w:szCs w:val="24"/>
-        </w:rPr>
-        <w:t>vent binding</w:t>
-      </w:r>
-      <w:r>
-        <w:rPr>
-          <w:b/>
-          <w:bCs/>
-          <w:sz w:val="24"/>
-          <w:szCs w:val="24"/>
-        </w:rPr>
-        <w:t xml:space="preserve"> : </w:t>
-      </w:r>
-      <w:r>
-        <w:rPr>
-          <w:sz w:val="24"/>
-          <w:szCs w:val="24"/>
-        </w:rPr>
-        <w:t>évènement click,</w:t>
-      </w:r>
-      <w:r>
-        <w:rPr>
-          <w:sz w:val="24"/>
-          <w:szCs w:val="24"/>
+          <w:lang w:val="en-US"/>
+        </w:rPr>
+        <w:t xml:space="preserve">vent </w:t>
+      </w:r>
+      <w:proofErr w:type="gramStart"/>
+      <w:r>
+        <w:rPr>
+          <w:b/>
+          <w:bCs/>
+          <w:sz w:val="24"/>
+          <w:szCs w:val="24"/>
+          <w:lang w:val="en-US"/>
+        </w:rPr>
+        <w:t>binding</w:t>
+      </w:r>
+      <w:r>
+        <w:rPr>
+          <w:b/>
+          <w:bCs/>
+          <w:sz w:val="24"/>
+          <w:szCs w:val="24"/>
+          <w:lang w:val="en-US"/>
+        </w:rPr>
+        <w:t> :</w:t>
+      </w:r>
+      <w:proofErr w:type="gramEnd"/>
+      <w:r>
+        <w:rPr>
+          <w:b/>
+          <w:bCs/>
+          <w:sz w:val="24"/>
+          <w:szCs w:val="24"/>
+          <w:lang w:val="en-US"/>
         </w:rPr>
         <w:t xml:space="preserve"> </w:t>
       </w:r>
-      <w:r>
-        <w:rPr>
-          <w:sz w:val="24"/>
-          <w:szCs w:val="24"/>
+      <w:proofErr w:type="spellStart"/>
+      <w:r>
+        <w:rPr>
+          <w:sz w:val="24"/>
+          <w:szCs w:val="24"/>
+          <w:lang w:val="en-US"/>
+        </w:rPr>
+        <w:t>évènement</w:t>
+      </w:r>
+      <w:proofErr w:type="spellEnd"/>
+      <w:r>
+        <w:rPr>
+          <w:sz w:val="24"/>
+          <w:szCs w:val="24"/>
+          <w:lang w:val="en-US"/>
+        </w:rPr>
+        <w:t xml:space="preserve"> click,</w:t>
+      </w:r>
+      <w:r>
+        <w:rPr>
+          <w:sz w:val="24"/>
+          <w:szCs w:val="24"/>
+          <w:lang w:val="en-US"/>
+        </w:rPr>
+        <w:t xml:space="preserve"> </w:t>
+      </w:r>
+      <w:r>
+        <w:rPr>
+          <w:sz w:val="24"/>
+          <w:szCs w:val="24"/>
+          <w:lang w:val="en-US"/>
         </w:rPr>
         <w:t>….</w:t>
       </w:r>
@@ -4900,6 +4956,7 @@
           <w:bCs/>
           <w:sz w:val="20"/>
           <w:szCs w:val="20"/>
+          <w:lang w:val="en-US"/>
         </w:rPr>
       </w:pPr>
     </w:p>
@@ -7265,12 +7322,10 @@
                               <w:jc w:val="center"/>
                             </w:pPr>
                             <w:proofErr w:type="spellStart"/>
-                            <w:proofErr w:type="gramStart"/>
                             <w:r>
                               <w:t>Appareil.component</w:t>
                             </w:r>
                             <w:proofErr w:type="spellEnd"/>
-                            <w:proofErr w:type="gramEnd"/>
                           </w:p>
                         </w:txbxContent>
                       </wps:txbx>
@@ -7296,12 +7351,10 @@
                         <w:jc w:val="center"/>
                       </w:pPr>
                       <w:proofErr w:type="spellStart"/>
-                      <w:proofErr w:type="gramStart"/>
                       <w:r>
                         <w:t>Appareil.component</w:t>
                       </w:r>
                       <w:proofErr w:type="spellEnd"/>
-                      <w:proofErr w:type="gramEnd"/>
                     </w:p>
                   </w:txbxContent>
                 </v:textbox>
@@ -7909,6 +7962,16 @@
         </w:rPr>
         <w:t xml:space="preserve">Les directives </w:t>
       </w:r>
+      <w:proofErr w:type="spellStart"/>
+      <w:r>
+        <w:rPr>
+          <w:b/>
+          <w:bCs/>
+          <w:lang w:val="en-US"/>
+        </w:rPr>
+        <w:t>structurelles</w:t>
+      </w:r>
+      <w:proofErr w:type="spellEnd"/>
     </w:p>
     <w:p>
       <w:pPr>
@@ -8369,30 +8432,164 @@
           <w:lang w:eastAsia="fr-FR"/>
         </w:rPr>
       </w:pPr>
-      <w:r>
-        <w:rPr>
-          <w:rFonts w:ascii="Times New Roman" w:eastAsia="Times New Roman" w:hAnsi="Times New Roman" w:cs="Times New Roman"/>
+    </w:p>
+    <w:p>
+      <w:pPr>
+        <w:spacing w:before="100" w:beforeAutospacing="1" w:after="100" w:afterAutospacing="1" w:line="240" w:lineRule="auto"/>
+        <w:rPr>
+          <w:rFonts w:ascii="Times New Roman" w:eastAsia="Times New Roman" w:hAnsi="Times New Roman" w:cs="Times New Roman"/>
+          <w:b/>
+          <w:bCs/>
           <w:sz w:val="24"/>
           <w:szCs w:val="24"/>
           <w:lang w:eastAsia="fr-FR"/>
         </w:rPr>
-        <w:t xml:space="preserve">Promesses </w:t>
-      </w:r>
-    </w:p>
-    <w:p>
-      <w:pPr>
-        <w:pStyle w:val="NormalWeb"/>
-      </w:pPr>
-      <w:r>
-        <w:rPr>
+      </w:pPr>
+      <w:r>
+        <w:rPr>
+          <w:rFonts w:ascii="Times New Roman" w:eastAsia="Times New Roman" w:hAnsi="Times New Roman" w:cs="Times New Roman"/>
+          <w:b/>
+          <w:bCs/>
+          <w:sz w:val="24"/>
+          <w:szCs w:val="24"/>
+          <w:lang w:eastAsia="fr-FR"/>
+        </w:rPr>
+        <w:lastRenderedPageBreak/>
+        <w:t>Directives par attribut</w:t>
+      </w:r>
+      <w:r>
+        <w:rPr>
+          <w:rFonts w:ascii="Times New Roman" w:eastAsia="Times New Roman" w:hAnsi="Times New Roman" w:cs="Times New Roman"/>
+          <w:b/>
+          <w:bCs/>
+          <w:sz w:val="24"/>
+          <w:szCs w:val="24"/>
+          <w:lang w:eastAsia="fr-FR"/>
+        </w:rPr>
+        <w:t> :</w:t>
+      </w:r>
+      <w:r>
+        <w:rPr>
+          <w:rFonts w:ascii="Times New Roman" w:eastAsia="Times New Roman" w:hAnsi="Times New Roman" w:cs="Times New Roman"/>
+          <w:b/>
+          <w:bCs/>
+          <w:sz w:val="24"/>
+          <w:szCs w:val="24"/>
+          <w:lang w:eastAsia="fr-FR"/>
+        </w:rPr>
+        <w:t xml:space="preserve"> </w:t>
+      </w:r>
+      <w:r>
+        <w:rPr>
+          <w:rFonts w:ascii="Times New Roman" w:eastAsia="Times New Roman" w:hAnsi="Times New Roman" w:cs="Times New Roman"/>
+          <w:b/>
+          <w:bCs/>
+          <w:sz w:val="24"/>
+          <w:szCs w:val="24"/>
+          <w:lang w:eastAsia="fr-FR"/>
+        </w:rPr>
+        <w:t>[</w:t>
+      </w:r>
+      <w:proofErr w:type="spellStart"/>
+      <w:r>
+        <w:rPr>
+          <w:rFonts w:ascii="Times New Roman" w:eastAsia="Times New Roman" w:hAnsi="Times New Roman" w:cs="Times New Roman"/>
+          <w:b/>
+          <w:bCs/>
+          <w:sz w:val="24"/>
+          <w:szCs w:val="24"/>
+          <w:lang w:eastAsia="fr-FR"/>
+        </w:rPr>
+        <w:t>ngStyle</w:t>
+      </w:r>
+      <w:proofErr w:type="spellEnd"/>
+      <w:r>
+        <w:rPr>
+          <w:rFonts w:ascii="Times New Roman" w:eastAsia="Times New Roman" w:hAnsi="Times New Roman" w:cs="Times New Roman"/>
+          <w:b/>
+          <w:bCs/>
+          <w:sz w:val="24"/>
+          <w:szCs w:val="24"/>
+          <w:lang w:eastAsia="fr-FR"/>
+        </w:rPr>
+        <w:t>]</w:t>
+      </w:r>
+    </w:p>
+    <w:p>
+      <w:pPr>
+        <w:spacing w:before="100" w:beforeAutospacing="1" w:after="100" w:afterAutospacing="1" w:line="240" w:lineRule="auto"/>
+        <w:rPr>
+          <w:rFonts w:ascii="Times New Roman" w:eastAsia="Times New Roman" w:hAnsi="Times New Roman" w:cs="Times New Roman"/>
+          <w:b/>
+          <w:bCs/>
+          <w:i/>
+          <w:iCs/>
+          <w:sz w:val="24"/>
+          <w:szCs w:val="24"/>
+          <w:u w:val="single"/>
+          <w:lang w:eastAsia="fr-FR"/>
+        </w:rPr>
+      </w:pPr>
+      <w:r>
+        <w:rPr>
+          <w:rFonts w:ascii="Times New Roman" w:eastAsia="Times New Roman" w:hAnsi="Times New Roman" w:cs="Times New Roman"/>
+          <w:sz w:val="24"/>
+          <w:szCs w:val="24"/>
+          <w:lang w:eastAsia="fr-FR"/>
+        </w:rPr>
+        <w:t xml:space="preserve">         </w:t>
+      </w:r>
+      <w:r>
+        <w:rPr>
+          <w:rFonts w:ascii="Times New Roman" w:eastAsia="Times New Roman" w:hAnsi="Times New Roman" w:cs="Times New Roman"/>
+          <w:b/>
+          <w:bCs/>
+          <w:i/>
+          <w:iCs/>
+          <w:sz w:val="24"/>
+          <w:szCs w:val="24"/>
+          <w:lang w:eastAsia="fr-FR"/>
+        </w:rPr>
+        <w:t xml:space="preserve"> </w:t>
+      </w:r>
+      <w:r>
+        <w:rPr>
+          <w:rFonts w:ascii="Times New Roman" w:eastAsia="Times New Roman" w:hAnsi="Times New Roman" w:cs="Times New Roman"/>
+          <w:b/>
+          <w:bCs/>
+          <w:i/>
+          <w:iCs/>
+          <w:sz w:val="24"/>
+          <w:szCs w:val="24"/>
+          <w:u w:val="single"/>
+          <w:lang w:eastAsia="fr-FR"/>
+        </w:rPr>
+        <w:t>Vue</w:t>
+      </w:r>
+    </w:p>
+    <w:p>
+      <w:pPr>
+        <w:spacing w:before="100" w:beforeAutospacing="1" w:after="100" w:afterAutospacing="1" w:line="240" w:lineRule="auto"/>
+        <w:rPr>
+          <w:rFonts w:ascii="Times New Roman" w:eastAsia="Times New Roman" w:hAnsi="Times New Roman" w:cs="Times New Roman"/>
+          <w:sz w:val="24"/>
+          <w:szCs w:val="24"/>
+          <w:lang w:eastAsia="fr-FR"/>
+        </w:rPr>
+      </w:pPr>
+      <w:r>
+        <w:rPr>
+          <w:rFonts w:ascii="Times New Roman" w:eastAsia="Times New Roman" w:hAnsi="Times New Roman" w:cs="Times New Roman"/>
           <w:noProof/>
-        </w:rPr>
-        <w:lastRenderedPageBreak/>
+          <w:sz w:val="24"/>
+          <w:szCs w:val="24"/>
+          <w:lang w:eastAsia="fr-FR"/>
+        </w:rPr>
         <w:drawing>
-          <wp:inline distT="0" distB="0" distL="0" distR="0" wp14:anchorId="086CA315" wp14:editId="62C2AD8B">
-            <wp:extent cx="2722418" cy="1231265"/>
-            <wp:effectExtent l="0" t="0" r="1905" b="6985"/>
-            <wp:docPr id="69" name="Image 69"/>
+          <wp:inline distT="0" distB="0" distL="0" distR="0" wp14:anchorId="645B82B1" wp14:editId="7D20EFCF">
+            <wp:extent cx="1703408" cy="1688291"/>
+            <wp:effectExtent l="0" t="0" r="0" b="7620"/>
+            <wp:docPr id="3" name="Image 3"/>
             <wp:cNvGraphicFramePr>
               <a:graphicFrameLocks xmlns:a="http://schemas.openxmlformats.org/drawingml/2006/main" noChangeAspect="1"/>
             </wp:cNvGraphicFramePr>
@@ -8400,7 +8597,7 @@
               <a:graphicData uri="http://schemas.openxmlformats.org/drawingml/2006/picture">
                 <pic:pic xmlns:pic="http://schemas.openxmlformats.org/drawingml/2006/picture">
                   <pic:nvPicPr>
-                    <pic:cNvPr id="0" name="Picture 36"/>
+                    <pic:cNvPr id="0" name="Picture 3"/>
                     <pic:cNvPicPr>
                       <a:picLocks noChangeAspect="1" noChangeArrowheads="1"/>
                     </pic:cNvPicPr>
@@ -8421,7 +8618,7 @@
                   <pic:spPr bwMode="auto">
                     <a:xfrm>
                       <a:off x="0" y="0"/>
-                      <a:ext cx="2726187" cy="1232970"/>
+                      <a:ext cx="1739231" cy="1723796"/>
                     </a:xfrm>
                     <a:prstGeom prst="rect">
                       <a:avLst/>
@@ -8438,6 +8635,1292 @@
         </w:drawing>
       </w:r>
       <w:r>
+        <w:rPr>
+          <w:rFonts w:ascii="Times New Roman" w:eastAsia="Times New Roman" w:hAnsi="Times New Roman" w:cs="Times New Roman"/>
+          <w:sz w:val="24"/>
+          <w:szCs w:val="24"/>
+          <w:lang w:eastAsia="fr-FR"/>
+        </w:rPr>
+        <w:t xml:space="preserve">          </w:t>
+      </w:r>
+      <w:r>
+        <w:rPr>
+          <w:rFonts w:ascii="Times New Roman" w:eastAsia="Times New Roman" w:hAnsi="Times New Roman" w:cs="Times New Roman"/>
+          <w:noProof/>
+          <w:sz w:val="24"/>
+          <w:szCs w:val="24"/>
+          <w:lang w:eastAsia="fr-FR"/>
+        </w:rPr>
+        <w:drawing>
+          <wp:inline distT="0" distB="0" distL="0" distR="0" wp14:anchorId="26DDC3A2" wp14:editId="24A6D410">
+            <wp:extent cx="3673186" cy="1693545"/>
+            <wp:effectExtent l="0" t="0" r="3810" b="1905"/>
+            <wp:docPr id="5" name="Image 5"/>
+            <wp:cNvGraphicFramePr>
+              <a:graphicFrameLocks xmlns:a="http://schemas.openxmlformats.org/drawingml/2006/main" noChangeAspect="1"/>
+            </wp:cNvGraphicFramePr>
+            <a:graphic xmlns:a="http://schemas.openxmlformats.org/drawingml/2006/main">
+              <a:graphicData uri="http://schemas.openxmlformats.org/drawingml/2006/picture">
+                <pic:pic xmlns:pic="http://schemas.openxmlformats.org/drawingml/2006/picture">
+                  <pic:nvPicPr>
+                    <pic:cNvPr id="0" name="Picture 7"/>
+                    <pic:cNvPicPr>
+                      <a:picLocks noChangeAspect="1" noChangeArrowheads="1"/>
+                    </pic:cNvPicPr>
+                  </pic:nvPicPr>
+                  <pic:blipFill>
+                    <a:blip r:embed="rId40">
+                      <a:extLst>
+                        <a:ext uri="{28A0092B-C50C-407E-A947-70E740481C1C}">
+                          <a14:useLocalDpi xmlns:a14="http://schemas.microsoft.com/office/drawing/2010/main" val="0"/>
+                        </a:ext>
+                      </a:extLst>
+                    </a:blip>
+                    <a:srcRect/>
+                    <a:stretch>
+                      <a:fillRect/>
+                    </a:stretch>
+                  </pic:blipFill>
+                  <pic:spPr bwMode="auto">
+                    <a:xfrm>
+                      <a:off x="0" y="0"/>
+                      <a:ext cx="3683587" cy="1698340"/>
+                    </a:xfrm>
+                    <a:prstGeom prst="rect">
+                      <a:avLst/>
+                    </a:prstGeom>
+                    <a:noFill/>
+                    <a:ln>
+                      <a:noFill/>
+                    </a:ln>
+                  </pic:spPr>
+                </pic:pic>
+              </a:graphicData>
+            </a:graphic>
+          </wp:inline>
+        </w:drawing>
+      </w:r>
+    </w:p>
+    <w:p>
+      <w:pPr>
+        <w:spacing w:before="100" w:beforeAutospacing="1" w:after="100" w:afterAutospacing="1" w:line="240" w:lineRule="auto"/>
+        <w:rPr>
+          <w:rFonts w:ascii="Times New Roman" w:eastAsia="Times New Roman" w:hAnsi="Times New Roman" w:cs="Times New Roman"/>
+          <w:sz w:val="24"/>
+          <w:szCs w:val="24"/>
+          <w:lang w:eastAsia="fr-FR"/>
+        </w:rPr>
+      </w:pPr>
+      <w:r>
+        <w:rPr>
+          <w:rFonts w:ascii="Times New Roman" w:eastAsia="Times New Roman" w:hAnsi="Times New Roman" w:cs="Times New Roman"/>
+          <w:noProof/>
+          <w:sz w:val="24"/>
+          <w:szCs w:val="24"/>
+          <w:lang w:eastAsia="fr-FR"/>
+        </w:rPr>
+        <mc:AlternateContent>
+          <mc:Choice Requires="wps">
+            <w:drawing>
+              <wp:anchor distT="0" distB="0" distL="114300" distR="114300" simplePos="0" relativeHeight="251680768" behindDoc="0" locked="0" layoutInCell="1" allowOverlap="1" wp14:anchorId="113883BF" wp14:editId="6C3AA577">
+                <wp:simplePos x="0" y="0"/>
+                <wp:positionH relativeFrom="column">
+                  <wp:posOffset>133581</wp:posOffset>
+                </wp:positionH>
+                <wp:positionV relativeFrom="paragraph">
+                  <wp:posOffset>333548</wp:posOffset>
+                </wp:positionV>
+                <wp:extent cx="971550" cy="259773"/>
+                <wp:effectExtent l="0" t="0" r="19050" b="26035"/>
+                <wp:wrapNone/>
+                <wp:docPr id="8" name="Rectangle 8"/>
+                <wp:cNvGraphicFramePr/>
+                <a:graphic xmlns:a="http://schemas.openxmlformats.org/drawingml/2006/main">
+                  <a:graphicData uri="http://schemas.microsoft.com/office/word/2010/wordprocessingShape">
+                    <wps:wsp>
+                      <wps:cNvSpPr/>
+                      <wps:spPr>
+                        <a:xfrm>
+                          <a:off x="0" y="0"/>
+                          <a:ext cx="971550" cy="259773"/>
+                        </a:xfrm>
+                        <a:prstGeom prst="rect">
+                          <a:avLst/>
+                        </a:prstGeom>
+                      </wps:spPr>
+                      <wps:style>
+                        <a:lnRef idx="2">
+                          <a:schemeClr val="accent3"/>
+                        </a:lnRef>
+                        <a:fillRef idx="1">
+                          <a:schemeClr val="lt1"/>
+                        </a:fillRef>
+                        <a:effectRef idx="0">
+                          <a:schemeClr val="accent3"/>
+                        </a:effectRef>
+                        <a:fontRef idx="minor">
+                          <a:schemeClr val="dk1"/>
+                        </a:fontRef>
+                      </wps:style>
+                      <wps:txbx>
+                        <w:txbxContent>
+                          <w:p>
+                            <w:pPr>
+                              <w:jc w:val="center"/>
+                              <w:rPr>
+                                <w:i/>
+                                <w:iCs/>
+                                <w:color w:val="000000" w:themeColor="text1"/>
+                                <w:u w:val="single"/>
+                                <w14:shadow w14:blurRad="38100" w14:dist="19050" w14:dir="2700000" w14:sx="100000" w14:sy="100000" w14:kx="0" w14:ky="0" w14:algn="tl">
+                                  <w14:schemeClr w14:val="dk1">
+                                    <w14:alpha w14:val="60000"/>
+                                  </w14:schemeClr>
+                                </w14:shadow>
+                                <w14:textOutline w14:w="0" w14:cap="flat" w14:cmpd="sng" w14:algn="ctr">
+                                  <w14:noFill/>
+                                  <w14:prstDash w14:val="solid"/>
+                                  <w14:round/>
+                                </w14:textOutline>
+                              </w:rPr>
+                            </w:pPr>
+                            <w:proofErr w:type="gramStart"/>
+                            <w:r>
+                              <w:rPr>
+                                <w:i/>
+                                <w:iCs/>
+                                <w:color w:val="000000" w:themeColor="text1"/>
+                                <w:u w:val="single"/>
+                                <w14:shadow w14:blurRad="38100" w14:dist="19050" w14:dir="2700000" w14:sx="100000" w14:sy="100000" w14:kx="0" w14:ky="0" w14:algn="tl">
+                                  <w14:schemeClr w14:val="dk1">
+                                    <w14:alpha w14:val="60000"/>
+                                  </w14:schemeClr>
+                                </w14:shadow>
+                                <w14:textOutline w14:w="0" w14:cap="flat" w14:cmpd="sng" w14:algn="ctr">
+                                  <w14:noFill/>
+                                  <w14:prstDash w14:val="solid"/>
+                                  <w14:round/>
+                                </w14:textOutline>
+                              </w:rPr>
+                              <w:t>dom</w:t>
+                            </w:r>
+                            <w:proofErr w:type="gramEnd"/>
+                          </w:p>
+                        </w:txbxContent>
+                      </wps:txbx>
+                      <wps:bodyPr rot="0" spcFirstLastPara="0" vertOverflow="overflow" horzOverflow="overflow" vert="horz" wrap="square" lIns="91440" tIns="45720" rIns="91440" bIns="45720" numCol="1" spcCol="0" rtlCol="0" fromWordArt="0" anchor="ctr" anchorCtr="0" forceAA="0" compatLnSpc="1">
+                        <a:prstTxWarp prst="textNoShape">
+                          <a:avLst/>
+                        </a:prstTxWarp>
+                        <a:noAutofit/>
+                        <a:scene3d>
+                          <a:camera prst="orthographicFront"/>
+                          <a:lightRig rig="harsh" dir="t"/>
+                        </a:scene3d>
+                        <a:sp3d extrusionH="57150" prstMaterial="matte">
+                          <a:bevelT w="63500" h="12700" prst="angle"/>
+                          <a:contourClr>
+                            <a:schemeClr val="bg1">
+                              <a:lumMod val="65000"/>
+                            </a:schemeClr>
+                          </a:contourClr>
+                        </a:sp3d>
+                      </wps:bodyPr>
+                    </wps:wsp>
+                  </a:graphicData>
+                </a:graphic>
+                <wp14:sizeRelH relativeFrom="margin">
+                  <wp14:pctWidth>0</wp14:pctWidth>
+                </wp14:sizeRelH>
+                <wp14:sizeRelV relativeFrom="margin">
+                  <wp14:pctHeight>0</wp14:pctHeight>
+                </wp14:sizeRelV>
+              </wp:anchor>
+            </w:drawing>
+          </mc:Choice>
+          <mc:Fallback>
+            <w:pict>
+              <v:rect w14:anchorId="113883BF" id="Rectangle 8" o:spid="_x0000_s1039" style="position:absolute;margin-left:10.5pt;margin-top:26.25pt;width:76.5pt;height:20.45pt;z-index:251680768;visibility:visible;mso-wrap-style:square;mso-width-percent:0;mso-height-percent:0;mso-wrap-distance-left:9pt;mso-wrap-distance-top:0;mso-wrap-distance-right:9pt;mso-wrap-distance-bottom:0;mso-position-horizontal:absolute;mso-position-horizontal-relative:text;mso-position-vertical:absolute;mso-position-vertical-relative:text;mso-width-percent:0;mso-height-percent:0;mso-width-relative:margin;mso-height-relative:margin;v-text-anchor:middle" o:gfxdata="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" fillcolor="white [3201]" strokecolor="#a5a5a5 [3206]" strokeweight="1pt">
+                <v:textbox>
+                  <w:txbxContent>
+                    <w:p>
+                      <w:pPr>
+                        <w:jc w:val="center"/>
+                        <w:rPr>
+                          <w:i/>
+                          <w:iCs/>
+                          <w:color w:val="000000" w:themeColor="text1"/>
+                          <w:u w:val="single"/>
+                          <w14:shadow w14:blurRad="38100" w14:dist="19050" w14:dir="2700000" w14:sx="100000" w14:sy="100000" w14:kx="0" w14:ky="0" w14:algn="tl">
+                            <w14:schemeClr w14:val="dk1">
+                              <w14:alpha w14:val="60000"/>
+                            </w14:schemeClr>
+                          </w14:shadow>
+                          <w14:textOutline w14:w="0" w14:cap="flat" w14:cmpd="sng" w14:algn="ctr">
+                            <w14:noFill/>
+                            <w14:prstDash w14:val="solid"/>
+                            <w14:round/>
+                          </w14:textOutline>
+                        </w:rPr>
+                      </w:pPr>
+                      <w:proofErr w:type="gramStart"/>
+                      <w:r>
+                        <w:rPr>
+                          <w:i/>
+                          <w:iCs/>
+                          <w:color w:val="000000" w:themeColor="text1"/>
+                          <w:u w:val="single"/>
+                          <w14:shadow w14:blurRad="38100" w14:dist="19050" w14:dir="2700000" w14:sx="100000" w14:sy="100000" w14:kx="0" w14:ky="0" w14:algn="tl">
+                            <w14:schemeClr w14:val="dk1">
+                              <w14:alpha w14:val="60000"/>
+                            </w14:schemeClr>
+                          </w14:shadow>
+                          <w14:textOutline w14:w="0" w14:cap="flat" w14:cmpd="sng" w14:algn="ctr">
+                            <w14:noFill/>
+                            <w14:prstDash w14:val="solid"/>
+                            <w14:round/>
+                          </w14:textOutline>
+                        </w:rPr>
+                        <w:t>dom</w:t>
+                      </w:r>
+                      <w:proofErr w:type="gramEnd"/>
+                    </w:p>
+                  </w:txbxContent>
+                </v:textbox>
+              </v:rect>
+            </w:pict>
+          </mc:Fallback>
+        </mc:AlternateContent>
+      </w:r>
+    </w:p>
+    <w:p>
+      <w:pPr>
+        <w:spacing w:before="100" w:beforeAutospacing="1" w:after="100" w:afterAutospacing="1" w:line="240" w:lineRule="auto"/>
+        <w:rPr>
+          <w:rFonts w:ascii="Times New Roman" w:eastAsia="Times New Roman" w:hAnsi="Times New Roman" w:cs="Times New Roman"/>
+          <w:sz w:val="24"/>
+          <w:szCs w:val="24"/>
+          <w:lang w:eastAsia="fr-FR"/>
+        </w:rPr>
+      </w:pPr>
+    </w:p>
+    <w:p>
+      <w:pPr>
+        <w:spacing w:before="100" w:beforeAutospacing="1" w:after="100" w:afterAutospacing="1" w:line="240" w:lineRule="auto"/>
+        <w:rPr>
+          <w:rFonts w:ascii="Times New Roman" w:eastAsia="Times New Roman" w:hAnsi="Times New Roman" w:cs="Times New Roman"/>
+          <w:sz w:val="24"/>
+          <w:szCs w:val="24"/>
+          <w:lang w:eastAsia="fr-FR"/>
+        </w:rPr>
+      </w:pPr>
+      <w:r>
+        <w:rPr>
+          <w:rFonts w:ascii="Times New Roman" w:eastAsia="Times New Roman" w:hAnsi="Times New Roman" w:cs="Times New Roman"/>
+          <w:noProof/>
+          <w:sz w:val="24"/>
+          <w:szCs w:val="24"/>
+          <w:lang w:eastAsia="fr-FR"/>
+        </w:rPr>
+        <w:drawing>
+          <wp:inline distT="0" distB="0" distL="0" distR="0" wp14:anchorId="0C971D68" wp14:editId="7F21C5BA">
+            <wp:extent cx="4258945" cy="836295"/>
+            <wp:effectExtent l="0" t="0" r="8255" b="1905"/>
+            <wp:docPr id="4" name="Image 4"/>
+            <wp:cNvGraphicFramePr>
+              <a:graphicFrameLocks xmlns:a="http://schemas.openxmlformats.org/drawingml/2006/main" noChangeAspect="1"/>
+            </wp:cNvGraphicFramePr>
+            <a:graphic xmlns:a="http://schemas.openxmlformats.org/drawingml/2006/main">
+              <a:graphicData uri="http://schemas.openxmlformats.org/drawingml/2006/picture">
+                <pic:pic xmlns:pic="http://schemas.openxmlformats.org/drawingml/2006/picture">
+                  <pic:nvPicPr>
+                    <pic:cNvPr id="0" name="Picture 5"/>
+                    <pic:cNvPicPr>
+                      <a:picLocks noChangeAspect="1" noChangeArrowheads="1"/>
+                    </pic:cNvPicPr>
+                  </pic:nvPicPr>
+                  <pic:blipFill>
+                    <a:blip r:embed="rId41">
+                      <a:extLst>
+                        <a:ext uri="{28A0092B-C50C-407E-A947-70E740481C1C}">
+                          <a14:useLocalDpi xmlns:a14="http://schemas.microsoft.com/office/drawing/2010/main" val="0"/>
+                        </a:ext>
+                      </a:extLst>
+                    </a:blip>
+                    <a:srcRect/>
+                    <a:stretch>
+                      <a:fillRect/>
+                    </a:stretch>
+                  </pic:blipFill>
+                  <pic:spPr bwMode="auto">
+                    <a:xfrm>
+                      <a:off x="0" y="0"/>
+                      <a:ext cx="4271740" cy="838807"/>
+                    </a:xfrm>
+                    <a:prstGeom prst="rect">
+                      <a:avLst/>
+                    </a:prstGeom>
+                    <a:noFill/>
+                    <a:ln>
+                      <a:noFill/>
+                    </a:ln>
+                  </pic:spPr>
+                </pic:pic>
+              </a:graphicData>
+            </a:graphic>
+          </wp:inline>
+        </w:drawing>
+      </w:r>
+    </w:p>
+    <w:p>
+      <w:pPr>
+        <w:spacing w:before="100" w:beforeAutospacing="1" w:after="100" w:afterAutospacing="1" w:line="240" w:lineRule="auto"/>
+        <w:rPr>
+          <w:rFonts w:ascii="Times New Roman" w:eastAsia="Times New Roman" w:hAnsi="Times New Roman" w:cs="Times New Roman"/>
+          <w:sz w:val="24"/>
+          <w:szCs w:val="24"/>
+          <w:lang w:eastAsia="fr-FR"/>
+        </w:rPr>
+      </w:pPr>
+    </w:p>
+    <w:p>
+      <w:pPr>
+        <w:spacing w:before="100" w:beforeAutospacing="1" w:after="100" w:afterAutospacing="1" w:line="240" w:lineRule="auto"/>
+        <w:rPr>
+          <w:rFonts w:ascii="Times New Roman" w:eastAsia="Times New Roman" w:hAnsi="Times New Roman" w:cs="Times New Roman"/>
+          <w:b/>
+          <w:bCs/>
+          <w:sz w:val="24"/>
+          <w:szCs w:val="24"/>
+          <w:lang w:eastAsia="fr-FR"/>
+        </w:rPr>
+      </w:pPr>
+      <w:r>
+        <w:rPr>
+          <w:rFonts w:ascii="Times New Roman" w:eastAsia="Times New Roman" w:hAnsi="Times New Roman" w:cs="Times New Roman"/>
+          <w:b/>
+          <w:bCs/>
+          <w:sz w:val="24"/>
+          <w:szCs w:val="24"/>
+          <w:lang w:eastAsia="fr-FR"/>
+        </w:rPr>
+        <w:t>Directives par attribut</w:t>
+      </w:r>
+      <w:r>
+        <w:rPr>
+          <w:rFonts w:ascii="Times New Roman" w:eastAsia="Times New Roman" w:hAnsi="Times New Roman" w:cs="Times New Roman"/>
+          <w:b/>
+          <w:bCs/>
+          <w:sz w:val="24"/>
+          <w:szCs w:val="24"/>
+          <w:lang w:eastAsia="fr-FR"/>
+        </w:rPr>
+        <w:t xml:space="preserve"> </w:t>
+      </w:r>
+      <w:r>
+        <w:rPr>
+          <w:rFonts w:ascii="Times New Roman" w:eastAsia="Times New Roman" w:hAnsi="Times New Roman" w:cs="Times New Roman"/>
+          <w:b/>
+          <w:bCs/>
+          <w:sz w:val="24"/>
+          <w:szCs w:val="24"/>
+          <w:lang w:eastAsia="fr-FR"/>
+        </w:rPr>
+        <w:t>:</w:t>
+      </w:r>
+      <w:r>
+        <w:rPr>
+          <w:rFonts w:ascii="Times New Roman" w:eastAsia="Times New Roman" w:hAnsi="Times New Roman" w:cs="Times New Roman"/>
+          <w:b/>
+          <w:bCs/>
+          <w:sz w:val="24"/>
+          <w:szCs w:val="24"/>
+          <w:lang w:eastAsia="fr-FR"/>
+        </w:rPr>
+        <w:t xml:space="preserve"> </w:t>
+      </w:r>
+      <w:r>
+        <w:rPr>
+          <w:rFonts w:ascii="Times New Roman" w:eastAsia="Times New Roman" w:hAnsi="Times New Roman" w:cs="Times New Roman"/>
+          <w:b/>
+          <w:bCs/>
+          <w:sz w:val="24"/>
+          <w:szCs w:val="24"/>
+          <w:lang w:eastAsia="fr-FR"/>
+        </w:rPr>
+        <w:t>[</w:t>
+      </w:r>
+      <w:proofErr w:type="spellStart"/>
+      <w:r>
+        <w:rPr>
+          <w:rFonts w:ascii="Times New Roman" w:eastAsia="Times New Roman" w:hAnsi="Times New Roman" w:cs="Times New Roman"/>
+          <w:b/>
+          <w:bCs/>
+          <w:sz w:val="24"/>
+          <w:szCs w:val="24"/>
+          <w:lang w:eastAsia="fr-FR"/>
+        </w:rPr>
+        <w:t>ngClass</w:t>
+      </w:r>
+      <w:proofErr w:type="spellEnd"/>
+      <w:r>
+        <w:rPr>
+          <w:rFonts w:ascii="Times New Roman" w:eastAsia="Times New Roman" w:hAnsi="Times New Roman" w:cs="Times New Roman"/>
+          <w:b/>
+          <w:bCs/>
+          <w:sz w:val="24"/>
+          <w:szCs w:val="24"/>
+          <w:lang w:eastAsia="fr-FR"/>
+        </w:rPr>
+        <w:t>]</w:t>
+      </w:r>
+    </w:p>
+    <w:p>
+      <w:pPr>
+        <w:pStyle w:val="NormalWeb"/>
+      </w:pPr>
+      <w:r>
+        <w:rPr>
+          <w:noProof/>
+        </w:rPr>
+        <w:drawing>
+          <wp:inline distT="0" distB="0" distL="0" distR="0" wp14:anchorId="67C6EA4D" wp14:editId="05EDCDD9">
+            <wp:extent cx="3595254" cy="1158240"/>
+            <wp:effectExtent l="0" t="0" r="5715" b="3810"/>
+            <wp:docPr id="14" name="Image 14"/>
+            <wp:cNvGraphicFramePr>
+              <a:graphicFrameLocks xmlns:a="http://schemas.openxmlformats.org/drawingml/2006/main" noChangeAspect="1"/>
+            </wp:cNvGraphicFramePr>
+            <a:graphic xmlns:a="http://schemas.openxmlformats.org/drawingml/2006/main">
+              <a:graphicData uri="http://schemas.openxmlformats.org/drawingml/2006/picture">
+                <pic:pic xmlns:pic="http://schemas.openxmlformats.org/drawingml/2006/picture">
+                  <pic:nvPicPr>
+                    <pic:cNvPr id="0" name="Picture 9"/>
+                    <pic:cNvPicPr>
+                      <a:picLocks noChangeAspect="1" noChangeArrowheads="1"/>
+                    </pic:cNvPicPr>
+                  </pic:nvPicPr>
+                  <pic:blipFill>
+                    <a:blip r:embed="rId42">
+                      <a:extLst>
+                        <a:ext uri="{28A0092B-C50C-407E-A947-70E740481C1C}">
+                          <a14:useLocalDpi xmlns:a14="http://schemas.microsoft.com/office/drawing/2010/main" val="0"/>
+                        </a:ext>
+                      </a:extLst>
+                    </a:blip>
+                    <a:srcRect/>
+                    <a:stretch>
+                      <a:fillRect/>
+                    </a:stretch>
+                  </pic:blipFill>
+                  <pic:spPr bwMode="auto">
+                    <a:xfrm>
+                      <a:off x="0" y="0"/>
+                      <a:ext cx="3623124" cy="1167219"/>
+                    </a:xfrm>
+                    <a:prstGeom prst="rect">
+                      <a:avLst/>
+                    </a:prstGeom>
+                    <a:noFill/>
+                    <a:ln>
+                      <a:noFill/>
+                    </a:ln>
+                  </pic:spPr>
+                </pic:pic>
+              </a:graphicData>
+            </a:graphic>
+          </wp:inline>
+        </w:drawing>
+      </w:r>
+      <w:r>
+        <w:t xml:space="preserve"> </w:t>
+      </w:r>
+      <w:r>
+        <w:rPr>
+          <w:noProof/>
+        </w:rPr>
+        <w:drawing>
+          <wp:inline distT="0" distB="0" distL="0" distR="0" wp14:anchorId="2EFE79B2" wp14:editId="0C496C1C">
+            <wp:extent cx="1776730" cy="1293668"/>
+            <wp:effectExtent l="0" t="0" r="0" b="1905"/>
+            <wp:docPr id="16" name="Image 16"/>
+            <wp:cNvGraphicFramePr>
+              <a:graphicFrameLocks xmlns:a="http://schemas.openxmlformats.org/drawingml/2006/main" noChangeAspect="1"/>
+            </wp:cNvGraphicFramePr>
+            <a:graphic xmlns:a="http://schemas.openxmlformats.org/drawingml/2006/main">
+              <a:graphicData uri="http://schemas.openxmlformats.org/drawingml/2006/picture">
+                <pic:pic xmlns:pic="http://schemas.openxmlformats.org/drawingml/2006/picture">
+                  <pic:nvPicPr>
+                    <pic:cNvPr id="0" name="Picture 11"/>
+                    <pic:cNvPicPr>
+                      <a:picLocks noChangeAspect="1" noChangeArrowheads="1"/>
+                    </pic:cNvPicPr>
+                  </pic:nvPicPr>
+                  <pic:blipFill>
+                    <a:blip r:embed="rId43">
+                      <a:extLst>
+                        <a:ext uri="{28A0092B-C50C-407E-A947-70E740481C1C}">
+                          <a14:useLocalDpi xmlns:a14="http://schemas.microsoft.com/office/drawing/2010/main" val="0"/>
+                        </a:ext>
+                      </a:extLst>
+                    </a:blip>
+                    <a:srcRect/>
+                    <a:stretch>
+                      <a:fillRect/>
+                    </a:stretch>
+                  </pic:blipFill>
+                  <pic:spPr bwMode="auto">
+                    <a:xfrm>
+                      <a:off x="0" y="0"/>
+                      <a:ext cx="1802206" cy="1312217"/>
+                    </a:xfrm>
+                    <a:prstGeom prst="rect">
+                      <a:avLst/>
+                    </a:prstGeom>
+                    <a:noFill/>
+                    <a:ln>
+                      <a:noFill/>
+                    </a:ln>
+                  </pic:spPr>
+                </pic:pic>
+              </a:graphicData>
+            </a:graphic>
+          </wp:inline>
+        </w:drawing>
+      </w:r>
+    </w:p>
+    <w:p>
+      <w:pPr>
+        <w:spacing w:before="100" w:beforeAutospacing="1" w:after="100" w:afterAutospacing="1" w:line="240" w:lineRule="auto"/>
+        <w:rPr>
+          <w:rFonts w:ascii="Times New Roman" w:eastAsia="Times New Roman" w:hAnsi="Times New Roman" w:cs="Times New Roman"/>
+          <w:sz w:val="24"/>
+          <w:szCs w:val="24"/>
+          <w:lang w:eastAsia="fr-FR"/>
+        </w:rPr>
+      </w:pPr>
+    </w:p>
+    <w:p>
+      <w:pPr>
+        <w:spacing w:before="100" w:beforeAutospacing="1" w:after="100" w:afterAutospacing="1" w:line="240" w:lineRule="auto"/>
+        <w:rPr>
+          <w:rFonts w:ascii="Times New Roman" w:eastAsia="Times New Roman" w:hAnsi="Times New Roman" w:cs="Times New Roman"/>
+          <w:sz w:val="24"/>
+          <w:szCs w:val="24"/>
+          <w:lang w:eastAsia="fr-FR"/>
+        </w:rPr>
+      </w:pPr>
+    </w:p>
+    <w:p>
+      <w:pPr>
+        <w:spacing w:before="100" w:beforeAutospacing="1" w:after="100" w:afterAutospacing="1" w:line="240" w:lineRule="auto"/>
+        <w:rPr>
+          <w:rFonts w:ascii="Times New Roman" w:eastAsia="Times New Roman" w:hAnsi="Times New Roman" w:cs="Times New Roman"/>
+          <w:sz w:val="24"/>
+          <w:szCs w:val="24"/>
+          <w:lang w:eastAsia="fr-FR"/>
+        </w:rPr>
+      </w:pPr>
+    </w:p>
+    <w:p>
+      <w:pPr>
+        <w:spacing w:before="100" w:beforeAutospacing="1" w:after="100" w:afterAutospacing="1" w:line="240" w:lineRule="auto"/>
+        <w:rPr>
+          <w:rFonts w:ascii="Times New Roman" w:eastAsia="Times New Roman" w:hAnsi="Times New Roman" w:cs="Times New Roman"/>
+          <w:sz w:val="24"/>
+          <w:szCs w:val="24"/>
+          <w:lang w:eastAsia="fr-FR"/>
+        </w:rPr>
+      </w:pPr>
+    </w:p>
+    <w:p>
+      <w:pPr>
+        <w:spacing w:before="100" w:beforeAutospacing="1" w:after="100" w:afterAutospacing="1" w:line="240" w:lineRule="auto"/>
+        <w:rPr>
+          <w:rFonts w:ascii="Times New Roman" w:eastAsia="Times New Roman" w:hAnsi="Times New Roman" w:cs="Times New Roman"/>
+          <w:sz w:val="24"/>
+          <w:szCs w:val="24"/>
+          <w:lang w:eastAsia="fr-FR"/>
+        </w:rPr>
+      </w:pPr>
+    </w:p>
+    <w:p>
+      <w:pPr>
+        <w:spacing w:before="100" w:beforeAutospacing="1" w:after="100" w:afterAutospacing="1" w:line="240" w:lineRule="auto"/>
+        <w:rPr>
+          <w:rFonts w:ascii="Times New Roman" w:eastAsia="Times New Roman" w:hAnsi="Times New Roman" w:cs="Times New Roman"/>
+          <w:sz w:val="24"/>
+          <w:szCs w:val="24"/>
+          <w:lang w:eastAsia="fr-FR"/>
+        </w:rPr>
+      </w:pPr>
+    </w:p>
+    <w:p>
+      <w:pPr>
+        <w:spacing w:before="100" w:beforeAutospacing="1" w:after="100" w:afterAutospacing="1" w:line="240" w:lineRule="auto"/>
+        <w:rPr>
+          <w:rFonts w:ascii="Times New Roman" w:eastAsia="Times New Roman" w:hAnsi="Times New Roman" w:cs="Times New Roman"/>
+          <w:sz w:val="24"/>
+          <w:szCs w:val="24"/>
+          <w:lang w:eastAsia="fr-FR"/>
+        </w:rPr>
+      </w:pPr>
+    </w:p>
+    <w:p>
+      <w:pPr>
+        <w:spacing w:before="100" w:beforeAutospacing="1" w:after="100" w:afterAutospacing="1" w:line="240" w:lineRule="auto"/>
+        <w:rPr>
+          <w:rFonts w:ascii="Times New Roman" w:eastAsia="Times New Roman" w:hAnsi="Times New Roman" w:cs="Times New Roman"/>
+          <w:b/>
+          <w:bCs/>
+          <w:sz w:val="24"/>
+          <w:szCs w:val="24"/>
+          <w:lang w:val="en-US" w:eastAsia="fr-FR"/>
+        </w:rPr>
+      </w:pPr>
+      <w:r>
+        <w:rPr>
+          <w:rFonts w:ascii="Times New Roman" w:eastAsia="Times New Roman" w:hAnsi="Times New Roman" w:cs="Times New Roman"/>
+          <w:noProof/>
+          <w:sz w:val="24"/>
+          <w:szCs w:val="24"/>
+          <w:lang w:eastAsia="fr-FR"/>
+        </w:rPr>
+        <w:lastRenderedPageBreak/>
+        <mc:AlternateContent>
+          <mc:Choice Requires="wps">
+            <w:drawing>
+              <wp:anchor distT="0" distB="0" distL="114300" distR="114300" simplePos="0" relativeHeight="251682816" behindDoc="0" locked="0" layoutInCell="1" allowOverlap="1" wp14:anchorId="016AEEEB" wp14:editId="7732316E">
+                <wp:simplePos x="0" y="0"/>
+                <wp:positionH relativeFrom="column">
+                  <wp:posOffset>-635</wp:posOffset>
+                </wp:positionH>
+                <wp:positionV relativeFrom="paragraph">
+                  <wp:posOffset>325504</wp:posOffset>
+                </wp:positionV>
+                <wp:extent cx="836469" cy="290946"/>
+                <wp:effectExtent l="0" t="0" r="20955" b="13970"/>
+                <wp:wrapNone/>
+                <wp:docPr id="7" name="Rectangle 7"/>
+                <wp:cNvGraphicFramePr/>
+                <a:graphic xmlns:a="http://schemas.openxmlformats.org/drawingml/2006/main">
+                  <a:graphicData uri="http://schemas.microsoft.com/office/word/2010/wordprocessingShape">
+                    <wps:wsp>
+                      <wps:cNvSpPr/>
+                      <wps:spPr>
+                        <a:xfrm>
+                          <a:off x="0" y="0"/>
+                          <a:ext cx="836469" cy="290946"/>
+                        </a:xfrm>
+                        <a:prstGeom prst="rect">
+                          <a:avLst/>
+                        </a:prstGeom>
+                        <a:ln>
+                          <a:solidFill>
+                            <a:schemeClr val="bg1"/>
+                          </a:solidFill>
+                        </a:ln>
+                      </wps:spPr>
+                      <wps:style>
+                        <a:lnRef idx="2">
+                          <a:schemeClr val="accent5"/>
+                        </a:lnRef>
+                        <a:fillRef idx="1">
+                          <a:schemeClr val="lt1"/>
+                        </a:fillRef>
+                        <a:effectRef idx="0">
+                          <a:schemeClr val="accent5"/>
+                        </a:effectRef>
+                        <a:fontRef idx="minor">
+                          <a:schemeClr val="dk1"/>
+                        </a:fontRef>
+                      </wps:style>
+                      <wps:txbx>
+                        <w:txbxContent>
+                          <w:p>
+                            <w:pPr>
+                              <w:jc w:val="center"/>
+                              <w:rPr>
+                                <w:b/>
+                                <w:color w:val="E7E6E6" w:themeColor="background2"/>
+                                <w:spacing w:val="10"/>
+                                <w14:shadow w14:blurRad="63500" w14:dist="50800" w14:dir="13500000" w14:sx="0" w14:sy="0" w14:kx="0" w14:ky="0" w14:algn="none">
+                                  <w14:srgbClr w14:val="000000">
+                                    <w14:alpha w14:val="50000"/>
+                                  </w14:srgbClr>
+                                </w14:shadow>
+                                <w14:textOutline w14:w="0" w14:cap="flat" w14:cmpd="sng" w14:algn="ctr">
+                                  <w14:noFill/>
+                                  <w14:prstDash w14:val="solid"/>
+                                  <w14:round/>
+                                </w14:textOutline>
+                              </w:rPr>
+                            </w:pPr>
+                            <w:r>
+                              <w:rPr>
+                                <w:b/>
+                                <w:color w:val="E7E6E6" w:themeColor="background2"/>
+                                <w:spacing w:val="10"/>
+                                <w14:shadow w14:blurRad="63500" w14:dist="50800" w14:dir="13500000" w14:sx="0" w14:sy="0" w14:kx="0" w14:ky="0" w14:algn="none">
+                                  <w14:srgbClr w14:val="000000">
+                                    <w14:alpha w14:val="50000"/>
+                                  </w14:srgbClr>
+                                </w14:shadow>
+                                <w14:textOutline w14:w="0" w14:cap="flat" w14:cmpd="sng" w14:algn="ctr">
+                                  <w14:noFill/>
+                                  <w14:prstDash w14:val="solid"/>
+                                  <w14:round/>
+                                </w14:textOutline>
+                              </w:rPr>
+                              <w:t>D</w:t>
+                            </w:r>
+                            <w:r>
+                              <w:rPr>
+                                <w:b/>
+                                <w:color w:val="E7E6E6" w:themeColor="background2"/>
+                                <w:spacing w:val="10"/>
+                                <w14:shadow w14:blurRad="63500" w14:dist="50800" w14:dir="13500000" w14:sx="0" w14:sy="0" w14:kx="0" w14:ky="0" w14:algn="none">
+                                  <w14:srgbClr w14:val="000000">
+                                    <w14:alpha w14:val="50000"/>
+                                  </w14:srgbClr>
+                                </w14:shadow>
+                                <w14:textOutline w14:w="0" w14:cap="flat" w14:cmpd="sng" w14:algn="ctr">
+                                  <w14:noFill/>
+                                  <w14:prstDash w14:val="solid"/>
+                                  <w14:round/>
+                                </w14:textOutline>
+                              </w:rPr>
+                              <w:t>ate</w:t>
+                            </w:r>
+                            <w:r>
+                              <w:rPr>
+                                <w:b/>
+                                <w:color w:val="E7E6E6" w:themeColor="background2"/>
+                                <w:spacing w:val="10"/>
+                                <w14:shadow w14:blurRad="63500" w14:dist="50800" w14:dir="13500000" w14:sx="0" w14:sy="0" w14:kx="0" w14:ky="0" w14:algn="none">
+                                  <w14:srgbClr w14:val="000000">
+                                    <w14:alpha w14:val="50000"/>
+                                  </w14:srgbClr>
+                                </w14:shadow>
+                                <w14:textOutline w14:w="0" w14:cap="flat" w14:cmpd="sng" w14:algn="ctr">
+                                  <w14:noFill/>
+                                  <w14:prstDash w14:val="solid"/>
+                                  <w14:round/>
+                                </w14:textOutline>
+                              </w:rPr>
+                              <w:t xml:space="preserve"> </w:t>
+                            </w:r>
+                            <w:r>
+                              <w:rPr>
+                                <w:b/>
+                                <w:color w:val="E7E6E6" w:themeColor="background2"/>
+                                <w:spacing w:val="10"/>
+                                <w14:shadow w14:blurRad="63500" w14:dist="50800" w14:dir="13500000" w14:sx="0" w14:sy="0" w14:kx="0" w14:ky="0" w14:algn="none">
+                                  <w14:srgbClr w14:val="000000">
+                                    <w14:alpha w14:val="50000"/>
+                                  </w14:srgbClr>
+                                </w14:shadow>
+                                <w14:textOutline w14:w="0" w14:cap="flat" w14:cmpd="sng" w14:algn="ctr">
+                                  <w14:noFill/>
+                                  <w14:prstDash w14:val="solid"/>
+                                  <w14:round/>
+                                </w14:textOutline>
+                              </w:rPr>
+                              <w:t>Pipe</w:t>
+                            </w:r>
+                          </w:p>
+                        </w:txbxContent>
+                      </wps:txbx>
+                      <wps:bodyPr rot="0" spcFirstLastPara="0" vertOverflow="overflow" horzOverflow="overflow" vert="horz" wrap="square" lIns="91440" tIns="45720" rIns="91440" bIns="45720" numCol="1" spcCol="0" rtlCol="0" fromWordArt="0" anchor="ctr" anchorCtr="0" forceAA="0" compatLnSpc="1">
+                        <a:prstTxWarp prst="textNoShape">
+                          <a:avLst/>
+                        </a:prstTxWarp>
+                        <a:noAutofit/>
+                      </wps:bodyPr>
+                    </wps:wsp>
+                  </a:graphicData>
+                </a:graphic>
+                <wp14:sizeRelV relativeFrom="margin">
+                  <wp14:pctHeight>0</wp14:pctHeight>
+                </wp14:sizeRelV>
+              </wp:anchor>
+            </w:drawing>
+          </mc:Choice>
+          <mc:Fallback>
+            <w:pict>
+              <v:rect w14:anchorId="016AEEEB" id="Rectangle 7" o:spid="_x0000_s1040" style="position:absolute;margin-left:-.05pt;margin-top:25.65pt;width:65.85pt;height:22.9pt;z-index:251682816;visibility:visible;mso-wrap-style:square;mso-height-percent:0;mso-wrap-distance-left:9pt;mso-wrap-distance-top:0;mso-wrap-distance-right:9pt;mso-wrap-distance-bottom:0;mso-position-horizontal:absolute;mso-position-horizontal-relative:text;mso-position-vertical:absolute;mso-position-vertical-relative:text;mso-height-percent:0;mso-height-relative:margin;v-text-anchor:middle" o:gfxdata="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" fillcolor="white [3201]" strokecolor="white [3212]" strokeweight="1pt">
+                <v:textbox>
+                  <w:txbxContent>
+                    <w:p>
+                      <w:pPr>
+                        <w:jc w:val="center"/>
+                        <w:rPr>
+                          <w:b/>
+                          <w:color w:val="E7E6E6" w:themeColor="background2"/>
+                          <w:spacing w:val="10"/>
+                          <w14:shadow w14:blurRad="63500" w14:dist="50800" w14:dir="13500000" w14:sx="0" w14:sy="0" w14:kx="0" w14:ky="0" w14:algn="none">
+                            <w14:srgbClr w14:val="000000">
+                              <w14:alpha w14:val="50000"/>
+                            </w14:srgbClr>
+                          </w14:shadow>
+                          <w14:textOutline w14:w="0" w14:cap="flat" w14:cmpd="sng" w14:algn="ctr">
+                            <w14:noFill/>
+                            <w14:prstDash w14:val="solid"/>
+                            <w14:round/>
+                          </w14:textOutline>
+                        </w:rPr>
+                      </w:pPr>
+                      <w:r>
+                        <w:rPr>
+                          <w:b/>
+                          <w:color w:val="E7E6E6" w:themeColor="background2"/>
+                          <w:spacing w:val="10"/>
+                          <w14:shadow w14:blurRad="63500" w14:dist="50800" w14:dir="13500000" w14:sx="0" w14:sy="0" w14:kx="0" w14:ky="0" w14:algn="none">
+                            <w14:srgbClr w14:val="000000">
+                              <w14:alpha w14:val="50000"/>
+                            </w14:srgbClr>
+                          </w14:shadow>
+                          <w14:textOutline w14:w="0" w14:cap="flat" w14:cmpd="sng" w14:algn="ctr">
+                            <w14:noFill/>
+                            <w14:prstDash w14:val="solid"/>
+                            <w14:round/>
+                          </w14:textOutline>
+                        </w:rPr>
+                        <w:t>D</w:t>
+                      </w:r>
+                      <w:r>
+                        <w:rPr>
+                          <w:b/>
+                          <w:color w:val="E7E6E6" w:themeColor="background2"/>
+                          <w:spacing w:val="10"/>
+                          <w14:shadow w14:blurRad="63500" w14:dist="50800" w14:dir="13500000" w14:sx="0" w14:sy="0" w14:kx="0" w14:ky="0" w14:algn="none">
+                            <w14:srgbClr w14:val="000000">
+                              <w14:alpha w14:val="50000"/>
+                            </w14:srgbClr>
+                          </w14:shadow>
+                          <w14:textOutline w14:w="0" w14:cap="flat" w14:cmpd="sng" w14:algn="ctr">
+                            <w14:noFill/>
+                            <w14:prstDash w14:val="solid"/>
+                            <w14:round/>
+                          </w14:textOutline>
+                        </w:rPr>
+                        <w:t>ate</w:t>
+                      </w:r>
+                      <w:r>
+                        <w:rPr>
+                          <w:b/>
+                          <w:color w:val="E7E6E6" w:themeColor="background2"/>
+                          <w:spacing w:val="10"/>
+                          <w14:shadow w14:blurRad="63500" w14:dist="50800" w14:dir="13500000" w14:sx="0" w14:sy="0" w14:kx="0" w14:ky="0" w14:algn="none">
+                            <w14:srgbClr w14:val="000000">
+                              <w14:alpha w14:val="50000"/>
+                            </w14:srgbClr>
+                          </w14:shadow>
+                          <w14:textOutline w14:w="0" w14:cap="flat" w14:cmpd="sng" w14:algn="ctr">
+                            <w14:noFill/>
+                            <w14:prstDash w14:val="solid"/>
+                            <w14:round/>
+                          </w14:textOutline>
+                        </w:rPr>
+                        <w:t xml:space="preserve"> </w:t>
+                      </w:r>
+                      <w:r>
+                        <w:rPr>
+                          <w:b/>
+                          <w:color w:val="E7E6E6" w:themeColor="background2"/>
+                          <w:spacing w:val="10"/>
+                          <w14:shadow w14:blurRad="63500" w14:dist="50800" w14:dir="13500000" w14:sx="0" w14:sy="0" w14:kx="0" w14:ky="0" w14:algn="none">
+                            <w14:srgbClr w14:val="000000">
+                              <w14:alpha w14:val="50000"/>
+                            </w14:srgbClr>
+                          </w14:shadow>
+                          <w14:textOutline w14:w="0" w14:cap="flat" w14:cmpd="sng" w14:algn="ctr">
+                            <w14:noFill/>
+                            <w14:prstDash w14:val="solid"/>
+                            <w14:round/>
+                          </w14:textOutline>
+                        </w:rPr>
+                        <w:t>Pipe</w:t>
+                      </w:r>
+                    </w:p>
+                  </w:txbxContent>
+                </v:textbox>
+              </v:rect>
+            </w:pict>
+          </mc:Fallback>
+        </mc:AlternateContent>
+      </w:r>
+      <w:proofErr w:type="spellStart"/>
+      <w:r>
+        <w:rPr>
+          <w:rFonts w:ascii="Times New Roman" w:eastAsia="Times New Roman" w:hAnsi="Times New Roman" w:cs="Times New Roman"/>
+          <w:b/>
+          <w:bCs/>
+          <w:sz w:val="24"/>
+          <w:szCs w:val="24"/>
+          <w:lang w:val="en-US" w:eastAsia="fr-FR"/>
+        </w:rPr>
+        <w:t>Promesses</w:t>
+      </w:r>
+      <w:proofErr w:type="spellEnd"/>
+      <w:r>
+        <w:rPr>
+          <w:rFonts w:ascii="Times New Roman" w:eastAsia="Times New Roman" w:hAnsi="Times New Roman" w:cs="Times New Roman"/>
+          <w:b/>
+          <w:bCs/>
+          <w:sz w:val="24"/>
+          <w:szCs w:val="24"/>
+          <w:lang w:val="en-US" w:eastAsia="fr-FR"/>
+        </w:rPr>
+        <w:t>, pipes</w:t>
+      </w:r>
+    </w:p>
+    <w:p>
+      <w:pPr>
+        <w:spacing w:before="100" w:beforeAutospacing="1" w:after="100" w:afterAutospacing="1" w:line="240" w:lineRule="auto"/>
+        <w:rPr>
+          <w:rFonts w:ascii="Consolas" w:hAnsi="Consolas"/>
+          <w:color w:val="000000"/>
+          <w:sz w:val="21"/>
+          <w:szCs w:val="21"/>
+          <w:lang w:val="en-US"/>
+        </w:rPr>
+      </w:pPr>
+      <w:r>
+        <w:rPr>
+          <w:rFonts w:ascii="Consolas" w:hAnsi="Consolas"/>
+          <w:color w:val="800000"/>
+          <w:sz w:val="14"/>
+          <w:szCs w:val="14"/>
+          <w:lang w:val="en-US"/>
+        </w:rPr>
+        <w:t xml:space="preserve">                 </w:t>
+      </w:r>
+      <w:r>
+        <w:rPr>
+          <w:rFonts w:ascii="Consolas" w:hAnsi="Consolas"/>
+          <w:color w:val="800000"/>
+          <w:sz w:val="14"/>
+          <w:szCs w:val="14"/>
+          <w:lang w:val="en-US"/>
+        </w:rPr>
+        <w:t>&lt;</w:t>
+      </w:r>
+      <w:r>
+        <w:rPr>
+          <w:rFonts w:ascii="Consolas" w:hAnsi="Consolas"/>
+          <w:color w:val="800000"/>
+          <w:sz w:val="16"/>
+          <w:szCs w:val="16"/>
+          <w:lang w:val="en-US"/>
+        </w:rPr>
+        <w:t>span</w:t>
+      </w:r>
+      <w:r>
+        <w:rPr>
+          <w:rFonts w:ascii="Consolas" w:hAnsi="Consolas"/>
+          <w:color w:val="000000"/>
+          <w:sz w:val="16"/>
+          <w:szCs w:val="16"/>
+          <w:lang w:val="en-US"/>
+        </w:rPr>
+        <w:t xml:space="preserve"> </w:t>
+      </w:r>
+      <w:r>
+        <w:rPr>
+          <w:rFonts w:ascii="Consolas" w:hAnsi="Consolas"/>
+          <w:color w:val="E50000"/>
+          <w:sz w:val="16"/>
+          <w:szCs w:val="16"/>
+          <w:lang w:val="en-US"/>
+        </w:rPr>
+        <w:t>[</w:t>
+      </w:r>
+      <w:proofErr w:type="spellStart"/>
+      <w:r>
+        <w:rPr>
+          <w:rFonts w:ascii="Consolas" w:hAnsi="Consolas"/>
+          <w:color w:val="E50000"/>
+          <w:sz w:val="16"/>
+          <w:szCs w:val="16"/>
+          <w:lang w:val="en-US"/>
+        </w:rPr>
+        <w:t>ngStyle</w:t>
+      </w:r>
+      <w:proofErr w:type="spellEnd"/>
+      <w:r>
+        <w:rPr>
+          <w:rFonts w:ascii="Consolas" w:hAnsi="Consolas"/>
+          <w:color w:val="E50000"/>
+          <w:sz w:val="16"/>
+          <w:szCs w:val="16"/>
+          <w:lang w:val="en-US"/>
+        </w:rPr>
+        <w:t>]</w:t>
+      </w:r>
+      <w:r>
+        <w:rPr>
+          <w:rFonts w:ascii="Consolas" w:hAnsi="Consolas"/>
+          <w:color w:val="000000"/>
+          <w:sz w:val="16"/>
+          <w:szCs w:val="16"/>
+          <w:lang w:val="en-US"/>
+        </w:rPr>
+        <w:t>=</w:t>
+      </w:r>
+      <w:r>
+        <w:rPr>
+          <w:rFonts w:ascii="Consolas" w:hAnsi="Consolas"/>
+          <w:color w:val="0000FF"/>
+          <w:sz w:val="16"/>
+          <w:szCs w:val="16"/>
+          <w:lang w:val="en-US"/>
+        </w:rPr>
+        <w:t>'{</w:t>
+      </w:r>
+      <w:proofErr w:type="spellStart"/>
+      <w:r>
+        <w:rPr>
+          <w:rFonts w:ascii="Consolas" w:hAnsi="Consolas"/>
+          <w:color w:val="0000FF"/>
+          <w:sz w:val="16"/>
+          <w:szCs w:val="16"/>
+          <w:lang w:val="en-US"/>
+        </w:rPr>
+        <w:t>color:"red</w:t>
+      </w:r>
+      <w:proofErr w:type="spellEnd"/>
+      <w:proofErr w:type="gramStart"/>
+      <w:r>
+        <w:rPr>
+          <w:rFonts w:ascii="Consolas" w:hAnsi="Consolas"/>
+          <w:color w:val="0000FF"/>
+          <w:sz w:val="16"/>
+          <w:szCs w:val="16"/>
+          <w:lang w:val="en-US"/>
+        </w:rPr>
+        <w:t>" }</w:t>
+      </w:r>
+      <w:proofErr w:type="gramEnd"/>
+      <w:r>
+        <w:rPr>
+          <w:rFonts w:ascii="Consolas" w:hAnsi="Consolas"/>
+          <w:color w:val="0000FF"/>
+          <w:sz w:val="16"/>
+          <w:szCs w:val="16"/>
+          <w:lang w:val="en-US"/>
+        </w:rPr>
+        <w:t>'</w:t>
+      </w:r>
+      <w:r>
+        <w:rPr>
+          <w:rFonts w:ascii="Consolas" w:hAnsi="Consolas"/>
+          <w:color w:val="800000"/>
+          <w:sz w:val="16"/>
+          <w:szCs w:val="16"/>
+          <w:lang w:val="en-US"/>
+        </w:rPr>
+        <w:t>&gt;</w:t>
+      </w:r>
+      <w:r>
+        <w:rPr>
+          <w:rFonts w:ascii="Consolas" w:hAnsi="Consolas"/>
+          <w:color w:val="000000"/>
+          <w:sz w:val="16"/>
+          <w:szCs w:val="16"/>
+          <w:lang w:val="en-US"/>
+        </w:rPr>
+        <w:t>{{</w:t>
+      </w:r>
+      <w:r>
+        <w:rPr>
+          <w:rFonts w:ascii="Consolas" w:hAnsi="Consolas"/>
+          <w:color w:val="001080"/>
+          <w:sz w:val="16"/>
+          <w:szCs w:val="16"/>
+          <w:lang w:val="en-US"/>
+        </w:rPr>
+        <w:t>comments</w:t>
+      </w:r>
+      <w:r>
+        <w:rPr>
+          <w:rFonts w:ascii="Consolas" w:hAnsi="Consolas"/>
+          <w:color w:val="000000"/>
+          <w:sz w:val="16"/>
+          <w:szCs w:val="16"/>
+          <w:lang w:val="en-US"/>
+        </w:rPr>
+        <w:t>[1].</w:t>
+      </w:r>
+      <w:r>
+        <w:rPr>
+          <w:rFonts w:ascii="Consolas" w:hAnsi="Consolas"/>
+          <w:color w:val="001080"/>
+          <w:sz w:val="16"/>
+          <w:szCs w:val="16"/>
+          <w:lang w:val="en-US"/>
+        </w:rPr>
+        <w:t>date</w:t>
+      </w:r>
+      <w:r>
+        <w:rPr>
+          <w:rFonts w:ascii="Consolas" w:hAnsi="Consolas"/>
+          <w:color w:val="000000"/>
+          <w:sz w:val="16"/>
+          <w:szCs w:val="16"/>
+          <w:lang w:val="en-US"/>
+        </w:rPr>
+        <w:t xml:space="preserve"> | </w:t>
+      </w:r>
+      <w:r>
+        <w:rPr>
+          <w:rFonts w:ascii="Consolas" w:hAnsi="Consolas"/>
+          <w:color w:val="001080"/>
+          <w:sz w:val="16"/>
+          <w:szCs w:val="16"/>
+          <w:lang w:val="en-US"/>
+        </w:rPr>
+        <w:t>date</w:t>
+      </w:r>
+      <w:r>
+        <w:rPr>
+          <w:rFonts w:ascii="Consolas" w:hAnsi="Consolas"/>
+          <w:color w:val="000000"/>
+          <w:sz w:val="16"/>
+          <w:szCs w:val="16"/>
+          <w:lang w:val="en-US"/>
+        </w:rPr>
+        <w:t>}}</w:t>
+      </w:r>
+      <w:r>
+        <w:rPr>
+          <w:rFonts w:ascii="Consolas" w:hAnsi="Consolas"/>
+          <w:color w:val="800000"/>
+          <w:sz w:val="16"/>
+          <w:szCs w:val="16"/>
+          <w:lang w:val="en-US"/>
+        </w:rPr>
+        <w:t>&lt;/span&gt;</w:t>
+      </w:r>
+      <w:r>
+        <w:rPr>
+          <w:rFonts w:ascii="Consolas" w:hAnsi="Consolas"/>
+          <w:color w:val="000000"/>
+          <w:sz w:val="16"/>
+          <w:szCs w:val="16"/>
+          <w:lang w:val="en-US"/>
+        </w:rPr>
+        <w:t xml:space="preserve"> </w:t>
+      </w:r>
+      <w:r>
+        <w:rPr>
+          <w:rFonts w:ascii="Consolas" w:hAnsi="Consolas"/>
+          <w:color w:val="000000"/>
+          <w:sz w:val="21"/>
+          <w:szCs w:val="21"/>
+          <w:lang w:val="en-US"/>
+        </w:rPr>
+        <w:t>---&gt;</w:t>
+      </w:r>
+    </w:p>
+    <w:p>
+      <w:pPr>
+        <w:pStyle w:val="NormalWeb"/>
+        <w:rPr>
+          <w:lang w:val="en-US"/>
+        </w:rPr>
+      </w:pPr>
+      <w:r>
+        <w:rPr>
+          <w:noProof/>
+        </w:rPr>
+        <mc:AlternateContent>
+          <mc:Choice Requires="wps">
+            <w:drawing>
+              <wp:anchor distT="0" distB="0" distL="114300" distR="114300" simplePos="0" relativeHeight="251685888" behindDoc="0" locked="0" layoutInCell="1" allowOverlap="1" wp14:anchorId="7F097FDB" wp14:editId="1AA4EF75">
+                <wp:simplePos x="0" y="0"/>
+                <wp:positionH relativeFrom="column">
+                  <wp:posOffset>3193001</wp:posOffset>
+                </wp:positionH>
+                <wp:positionV relativeFrom="paragraph">
+                  <wp:posOffset>365173</wp:posOffset>
+                </wp:positionV>
+                <wp:extent cx="420427" cy="45719"/>
+                <wp:effectExtent l="0" t="19050" r="36830" b="31115"/>
+                <wp:wrapNone/>
+                <wp:docPr id="59" name="Flèche : droite 59"/>
+                <wp:cNvGraphicFramePr/>
+                <a:graphic xmlns:a="http://schemas.openxmlformats.org/drawingml/2006/main">
+                  <a:graphicData uri="http://schemas.microsoft.com/office/word/2010/wordprocessingShape">
+                    <wps:wsp>
+                      <wps:cNvSpPr/>
+                      <wps:spPr>
+                        <a:xfrm>
+                          <a:off x="0" y="0"/>
+                          <a:ext cx="420427" cy="45719"/>
+                        </a:xfrm>
+                        <a:prstGeom prst="rightArrow">
+                          <a:avLst/>
+                        </a:prstGeom>
+                      </wps:spPr>
+                      <wps:style>
+                        <a:lnRef idx="2">
+                          <a:schemeClr val="accent1">
+                            <a:shade val="50000"/>
+                          </a:schemeClr>
+                        </a:lnRef>
+                        <a:fillRef idx="1">
+                          <a:schemeClr val="accent1"/>
+                        </a:fillRef>
+                        <a:effectRef idx="0">
+                          <a:schemeClr val="accent1"/>
+                        </a:effectRef>
+                        <a:fontRef idx="minor">
+                          <a:schemeClr val="lt1"/>
+                        </a:fontRef>
+                      </wps:style>
+                      <wps:bodyPr rot="0" spcFirstLastPara="0" vertOverflow="overflow" horzOverflow="overflow" vert="horz" wrap="square" lIns="91440" tIns="45720" rIns="91440" bIns="45720" numCol="1" spcCol="0" rtlCol="0" fromWordArt="0" anchor="ctr" anchorCtr="0" forceAA="0" compatLnSpc="1">
+                        <a:prstTxWarp prst="textNoShape">
+                          <a:avLst/>
+                        </a:prstTxWarp>
+                        <a:noAutofit/>
+                      </wps:bodyPr>
+                    </wps:wsp>
+                  </a:graphicData>
+                </a:graphic>
+                <wp14:sizeRelH relativeFrom="margin">
+                  <wp14:pctWidth>0</wp14:pctWidth>
+                </wp14:sizeRelH>
+              </wp:anchor>
+            </w:drawing>
+          </mc:Choice>
+          <mc:Fallback>
+            <w:pict>
+              <v:shapetype w14:anchorId="62255043" id="_x0000_t13" coordsize="21600,21600" o:spt="13" adj="16200,5400" path="m@0,l@0@1,0@1,0@2@0@2@0,21600,21600,10800xe">
+                <v:stroke joinstyle="miter"/>
+                <v:formulas>
+                  <v:f eqn="val #0"/>
+                  <v:f eqn="val #1"/>
+                  <v:f eqn="sum height 0 #1"/>
+                  <v:f eqn="sum 10800 0 #1"/>
+                  <v:f eqn="sum width 0 #0"/>
+                  <v:f eqn="prod @4 @3 10800"/>
+                  <v:f eqn="sum width 0 @5"/>
+                </v:formulas>
+                <v:path o:connecttype="custom" o:connectlocs="@0,0;0,10800;@0,21600;21600,10800" o:connectangles="270,180,90,0" textboxrect="0,@1,@6,@2"/>
+                <v:handles>
+                  <v:h position="#0,#1" xrange="0,21600" yrange="0,10800"/>
+                </v:handles>
+              </v:shapetype>
+              <v:shape id="Flèche : droite 59" o:spid="_x0000_s1026" type="#_x0000_t13" style="position:absolute;margin-left:251.4pt;margin-top:28.75pt;width:33.1pt;height:3.6pt;z-index:251685888;visibility:visible;mso-wrap-style:square;mso-width-percent:0;mso-wrap-distance-left:9pt;mso-wrap-distance-top:0;mso-wrap-distance-right:9pt;mso-wrap-distance-bottom:0;mso-position-horizontal:absolute;mso-position-horizontal-relative:text;mso-position-vertical:absolute;mso-position-vertical-relative:text;mso-width-percent:0;mso-width-relative:margin;v-text-anchor:middle" o:gfxdata="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" adj="20426" fillcolor="#4472c4 [3204]" strokecolor="#1f3763 [1604]" strokeweight="1pt"/>
+            </w:pict>
+          </mc:Fallback>
+        </mc:AlternateContent>
+      </w:r>
+      <w:r>
+        <w:rPr>
+          <w:lang w:val="en-US"/>
+        </w:rPr>
         <w:t xml:space="preserve"> </w:t>
       </w:r>
       <w:r>
@@ -8462,7 +9945,7 @@
                     </pic:cNvPicPr>
                   </pic:nvPicPr>
                   <pic:blipFill>
-                    <a:blip r:embed="rId40">
+                    <a:blip r:embed="rId44">
                       <a:extLst>
                         <a:ext uri="{28A0092B-C50C-407E-A947-70E740481C1C}">
                           <a14:useLocalDpi xmlns:a14="http://schemas.microsoft.com/office/drawing/2010/main" val="0"/>
@@ -8493,28 +9976,634 @@
           </wp:inline>
         </w:drawing>
       </w:r>
-    </w:p>
-    <w:p>
-      <w:pPr>
+      <w:r>
+        <w:rPr>
+          <w:lang w:val="en-US"/>
+        </w:rPr>
+        <w:t xml:space="preserve">                    </w:t>
+      </w:r>
+      <w:r>
+        <w:rPr>
+          <w:noProof/>
+        </w:rPr>
+        <w:drawing>
+          <wp:inline distT="0" distB="0" distL="0" distR="0" wp14:anchorId="49C4B7A4" wp14:editId="14366BF2">
+            <wp:extent cx="1302650" cy="484094"/>
+            <wp:effectExtent l="0" t="0" r="0" b="0"/>
+            <wp:docPr id="2" name="Image 2"/>
+            <wp:cNvGraphicFramePr>
+              <a:graphicFrameLocks xmlns:a="http://schemas.openxmlformats.org/drawingml/2006/main" noChangeAspect="1"/>
+            </wp:cNvGraphicFramePr>
+            <a:graphic xmlns:a="http://schemas.openxmlformats.org/drawingml/2006/main">
+              <a:graphicData uri="http://schemas.openxmlformats.org/drawingml/2006/picture">
+                <pic:pic xmlns:pic="http://schemas.openxmlformats.org/drawingml/2006/picture">
+                  <pic:nvPicPr>
+                    <pic:cNvPr id="0" name="Picture 1"/>
+                    <pic:cNvPicPr>
+                      <a:picLocks noChangeAspect="1" noChangeArrowheads="1"/>
+                    </pic:cNvPicPr>
+                  </pic:nvPicPr>
+                  <pic:blipFill>
+                    <a:blip r:embed="rId45">
+                      <a:extLst>
+                        <a:ext uri="{28A0092B-C50C-407E-A947-70E740481C1C}">
+                          <a14:useLocalDpi xmlns:a14="http://schemas.microsoft.com/office/drawing/2010/main" val="0"/>
+                        </a:ext>
+                      </a:extLst>
+                    </a:blip>
+                    <a:srcRect/>
+                    <a:stretch>
+                      <a:fillRect/>
+                    </a:stretch>
+                  </pic:blipFill>
+                  <pic:spPr bwMode="auto">
+                    <a:xfrm>
+                      <a:off x="0" y="0"/>
+                      <a:ext cx="1354662" cy="503423"/>
+                    </a:xfrm>
+                    <a:prstGeom prst="rect">
+                      <a:avLst/>
+                    </a:prstGeom>
+                    <a:noFill/>
+                    <a:ln>
+                      <a:noFill/>
+                    </a:ln>
+                  </pic:spPr>
+                </pic:pic>
+              </a:graphicData>
+            </a:graphic>
+          </wp:inline>
+        </w:drawing>
+      </w:r>
+    </w:p>
+    <w:p>
+      <w:pPr>
+        <w:tabs>
+          <w:tab w:val="left" w:pos="1579"/>
+        </w:tabs>
         <w:spacing w:before="100" w:beforeAutospacing="1" w:after="100" w:afterAutospacing="1" w:line="240" w:lineRule="auto"/>
         <w:rPr>
           <w:rFonts w:ascii="Times New Roman" w:eastAsia="Times New Roman" w:hAnsi="Times New Roman" w:cs="Times New Roman"/>
           <w:sz w:val="24"/>
           <w:szCs w:val="24"/>
+          <w:lang w:val="en-US" w:eastAsia="fr-FR"/>
+        </w:rPr>
+      </w:pPr>
+      <w:r>
+        <w:rPr>
+          <w:noProof/>
+        </w:rPr>
+        <mc:AlternateContent>
+          <mc:Choice Requires="wps">
+            <w:drawing>
+              <wp:anchor distT="0" distB="0" distL="114300" distR="114300" simplePos="0" relativeHeight="251686912" behindDoc="0" locked="0" layoutInCell="1" allowOverlap="1" wp14:anchorId="5A333600" wp14:editId="0355CE90">
+                <wp:simplePos x="0" y="0"/>
+                <wp:positionH relativeFrom="column">
+                  <wp:posOffset>4034053</wp:posOffset>
+                </wp:positionH>
+                <wp:positionV relativeFrom="paragraph">
+                  <wp:posOffset>107617</wp:posOffset>
+                </wp:positionV>
+                <wp:extent cx="380929" cy="152095"/>
+                <wp:effectExtent l="0" t="19050" r="38735" b="19685"/>
+                <wp:wrapNone/>
+                <wp:docPr id="61" name="Flèche : angle droit 61"/>
+                <wp:cNvGraphicFramePr/>
+                <a:graphic xmlns:a="http://schemas.openxmlformats.org/drawingml/2006/main">
+                  <a:graphicData uri="http://schemas.microsoft.com/office/word/2010/wordprocessingShape">
+                    <wps:wsp>
+                      <wps:cNvSpPr/>
+                      <wps:spPr>
+                        <a:xfrm>
+                          <a:off x="0" y="0"/>
+                          <a:ext cx="380929" cy="152095"/>
+                        </a:xfrm>
+                        <a:prstGeom prst="bentUpArrow">
+                          <a:avLst/>
+                        </a:prstGeom>
+                      </wps:spPr>
+                      <wps:style>
+                        <a:lnRef idx="2">
+                          <a:schemeClr val="accent1">
+                            <a:shade val="50000"/>
+                          </a:schemeClr>
+                        </a:lnRef>
+                        <a:fillRef idx="1">
+                          <a:schemeClr val="accent1"/>
+                        </a:fillRef>
+                        <a:effectRef idx="0">
+                          <a:schemeClr val="accent1"/>
+                        </a:effectRef>
+                        <a:fontRef idx="minor">
+                          <a:schemeClr val="lt1"/>
+                        </a:fontRef>
+                      </wps:style>
+                      <wps:bodyPr rot="0" spcFirstLastPara="0" vertOverflow="overflow" horzOverflow="overflow" vert="horz" wrap="square" lIns="91440" tIns="45720" rIns="91440" bIns="45720" numCol="1" spcCol="0" rtlCol="0" fromWordArt="0" anchor="ctr" anchorCtr="0" forceAA="0" compatLnSpc="1">
+                        <a:prstTxWarp prst="textNoShape">
+                          <a:avLst/>
+                        </a:prstTxWarp>
+                        <a:noAutofit/>
+                      </wps:bodyPr>
+                    </wps:wsp>
+                  </a:graphicData>
+                </a:graphic>
+                <wp14:sizeRelH relativeFrom="margin">
+                  <wp14:pctWidth>0</wp14:pctWidth>
+                </wp14:sizeRelH>
+                <wp14:sizeRelV relativeFrom="margin">
+                  <wp14:pctHeight>0</wp14:pctHeight>
+                </wp14:sizeRelV>
+              </wp:anchor>
+            </w:drawing>
+          </mc:Choice>
+          <mc:Fallback>
+            <w:pict>
+              <v:shape w14:anchorId="246DD70E" id="Flèche : angle droit 61" o:spid="_x0000_s1026" style="position:absolute;margin-left:317.65pt;margin-top:8.45pt;width:30pt;height:12pt;z-index:251686912;visibility:visible;mso-wrap-style:square;mso-width-percent:0;mso-height-percent:0;mso-wrap-distance-left:9pt;mso-wrap-distance-top:0;mso-wrap-distance-right:9pt;mso-wrap-distance-bottom:0;mso-position-horizontal:absolute;mso-position-horizontal-relative:text;mso-position-vertical:absolute;mso-position-vertical-relative:text;mso-width-percent:0;mso-height-percent:0;mso-width-relative:margin;mso-height-relative:margin;v-text-anchor:middle" coordsize="380929,152095" o:gfxdata="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" path="m,114071r323893,l323893,38024r-19011,l342905,r38024,38024l361917,38024r,114071l,152095,,114071xe" fillcolor="#4472c4 [3204]" strokecolor="#1f3763 [1604]" strokeweight="1pt">
+                <v:stroke joinstyle="miter"/>
+                <v:path arrowok="t" o:connecttype="custom" o:connectlocs="0,114071;323893,114071;323893,38024;304882,38024;342905,0;380929,38024;361917,38024;361917,152095;0,152095;0,114071" o:connectangles="0,0,0,0,0,0,0,0,0,0"/>
+              </v:shape>
+            </w:pict>
+          </mc:Fallback>
+        </mc:AlternateContent>
+      </w:r>
+      <w:r>
+        <w:rPr>
+          <w:rFonts w:ascii="Times New Roman" w:eastAsia="Times New Roman" w:hAnsi="Times New Roman" w:cs="Times New Roman"/>
+          <w:noProof/>
+          <w:sz w:val="24"/>
+          <w:szCs w:val="24"/>
           <w:lang w:eastAsia="fr-FR"/>
         </w:rPr>
-      </w:pPr>
+        <mc:AlternateContent>
+          <mc:Choice Requires="wps">
+            <w:drawing>
+              <wp:anchor distT="0" distB="0" distL="114300" distR="114300" simplePos="0" relativeHeight="251684864" behindDoc="0" locked="0" layoutInCell="1" allowOverlap="1" wp14:anchorId="0F944195" wp14:editId="452D9C79">
+                <wp:simplePos x="0" y="0"/>
+                <wp:positionH relativeFrom="column">
+                  <wp:posOffset>-44001</wp:posOffset>
+                </wp:positionH>
+                <wp:positionV relativeFrom="paragraph">
+                  <wp:posOffset>193831</wp:posOffset>
+                </wp:positionV>
+                <wp:extent cx="935181" cy="290830"/>
+                <wp:effectExtent l="0" t="0" r="17780" b="13970"/>
+                <wp:wrapNone/>
+                <wp:docPr id="30" name="Rectangle 30"/>
+                <wp:cNvGraphicFramePr/>
+                <a:graphic xmlns:a="http://schemas.openxmlformats.org/drawingml/2006/main">
+                  <a:graphicData uri="http://schemas.microsoft.com/office/word/2010/wordprocessingShape">
+                    <wps:wsp>
+                      <wps:cNvSpPr/>
+                      <wps:spPr>
+                        <a:xfrm>
+                          <a:off x="0" y="0"/>
+                          <a:ext cx="935181" cy="290830"/>
+                        </a:xfrm>
+                        <a:prstGeom prst="rect">
+                          <a:avLst/>
+                        </a:prstGeom>
+                        <a:ln>
+                          <a:solidFill>
+                            <a:schemeClr val="bg1"/>
+                          </a:solidFill>
+                        </a:ln>
+                      </wps:spPr>
+                      <wps:style>
+                        <a:lnRef idx="2">
+                          <a:schemeClr val="accent5"/>
+                        </a:lnRef>
+                        <a:fillRef idx="1">
+                          <a:schemeClr val="lt1"/>
+                        </a:fillRef>
+                        <a:effectRef idx="0">
+                          <a:schemeClr val="accent5"/>
+                        </a:effectRef>
+                        <a:fontRef idx="minor">
+                          <a:schemeClr val="dk1"/>
+                        </a:fontRef>
+                      </wps:style>
+                      <wps:txbx>
+                        <w:txbxContent>
+                          <w:p>
+                            <w:pPr>
+                              <w:jc w:val="center"/>
+                              <w:rPr>
+                                <w:b/>
+                                <w:color w:val="E7E6E6" w:themeColor="background2"/>
+                                <w:spacing w:val="10"/>
+                                <w14:shadow w14:blurRad="63500" w14:dist="50800" w14:dir="13500000" w14:sx="0" w14:sy="0" w14:kx="0" w14:ky="0" w14:algn="none">
+                                  <w14:srgbClr w14:val="000000">
+                                    <w14:alpha w14:val="50000"/>
+                                  </w14:srgbClr>
+                                </w14:shadow>
+                                <w14:textOutline w14:w="0" w14:cap="flat" w14:cmpd="sng" w14:algn="ctr">
+                                  <w14:noFill/>
+                                  <w14:prstDash w14:val="solid"/>
+                                  <w14:round/>
+                                </w14:textOutline>
+                              </w:rPr>
+                            </w:pPr>
+                            <w:r>
+                              <w:rPr>
+                                <w:b/>
+                                <w:color w:val="E7E6E6" w:themeColor="background2"/>
+                                <w:spacing w:val="10"/>
+                                <w14:shadow w14:blurRad="63500" w14:dist="50800" w14:dir="13500000" w14:sx="0" w14:sy="0" w14:kx="0" w14:ky="0" w14:algn="none">
+                                  <w14:srgbClr w14:val="000000">
+                                    <w14:alpha w14:val="50000"/>
+                                  </w14:srgbClr>
+                                </w14:shadow>
+                                <w14:textOutline w14:w="0" w14:cap="flat" w14:cmpd="sng" w14:algn="ctr">
+                                  <w14:noFill/>
+                                  <w14:prstDash w14:val="solid"/>
+                                  <w14:round/>
+                                </w14:textOutline>
+                              </w:rPr>
+                              <w:t xml:space="preserve">Pipe </w:t>
+                            </w:r>
+                            <w:proofErr w:type="spellStart"/>
+                            <w:r>
+                              <w:rPr>
+                                <w:b/>
+                                <w:color w:val="E7E6E6" w:themeColor="background2"/>
+                                <w:spacing w:val="10"/>
+                                <w14:shadow w14:blurRad="63500" w14:dist="50800" w14:dir="13500000" w14:sx="0" w14:sy="0" w14:kx="0" w14:ky="0" w14:algn="none">
+                                  <w14:srgbClr w14:val="000000">
+                                    <w14:alpha w14:val="50000"/>
+                                  </w14:srgbClr>
+                                </w14:shadow>
+                                <w14:textOutline w14:w="0" w14:cap="flat" w14:cmpd="sng" w14:algn="ctr">
+                                  <w14:noFill/>
+                                  <w14:prstDash w14:val="solid"/>
+                                  <w14:round/>
+                                </w14:textOutline>
+                              </w:rPr>
+                              <w:t>a</w:t>
+                            </w:r>
+                            <w:r>
+                              <w:rPr>
+                                <w:b/>
+                                <w:color w:val="E7E6E6" w:themeColor="background2"/>
+                                <w:spacing w:val="10"/>
+                                <w14:shadow w14:blurRad="63500" w14:dist="50800" w14:dir="13500000" w14:sx="0" w14:sy="0" w14:kx="0" w14:ky="0" w14:algn="none">
+                                  <w14:srgbClr w14:val="000000">
+                                    <w14:alpha w14:val="50000"/>
+                                  </w14:srgbClr>
+                                </w14:shadow>
+                                <w14:textOutline w14:w="0" w14:cap="flat" w14:cmpd="sng" w14:algn="ctr">
+                                  <w14:noFill/>
+                                  <w14:prstDash w14:val="solid"/>
+                                  <w14:round/>
+                                </w14:textOutline>
+                              </w:rPr>
+                              <w:t>sync</w:t>
+                            </w:r>
+                            <w:proofErr w:type="spellEnd"/>
+                          </w:p>
+                        </w:txbxContent>
+                      </wps:txbx>
+                      <wps:bodyPr rot="0" spcFirstLastPara="0" vertOverflow="overflow" horzOverflow="overflow" vert="horz" wrap="square" lIns="91440" tIns="45720" rIns="91440" bIns="45720" numCol="1" spcCol="0" rtlCol="0" fromWordArt="0" anchor="ctr" anchorCtr="0" forceAA="0" compatLnSpc="1">
+                        <a:prstTxWarp prst="textNoShape">
+                          <a:avLst/>
+                        </a:prstTxWarp>
+                        <a:noAutofit/>
+                      </wps:bodyPr>
+                    </wps:wsp>
+                  </a:graphicData>
+                </a:graphic>
+                <wp14:sizeRelH relativeFrom="margin">
+                  <wp14:pctWidth>0</wp14:pctWidth>
+                </wp14:sizeRelH>
+                <wp14:sizeRelV relativeFrom="margin">
+                  <wp14:pctHeight>0</wp14:pctHeight>
+                </wp14:sizeRelV>
+              </wp:anchor>
+            </w:drawing>
+          </mc:Choice>
+          <mc:Fallback>
+            <w:pict>
+              <v:rect w14:anchorId="0F944195" id="Rectangle 30" o:spid="_x0000_s1041" style="position:absolute;margin-left:-3.45pt;margin-top:15.25pt;width:73.65pt;height:22.9pt;z-index:251684864;visibility:visible;mso-wrap-style:square;mso-width-percent:0;mso-height-percent:0;mso-wrap-distance-left:9pt;mso-wrap-distance-top:0;mso-wrap-distance-right:9pt;mso-wrap-distance-bottom:0;mso-position-horizontal:absolute;mso-position-horizontal-relative:text;mso-position-vertical:absolute;mso-position-vertical-relative:text;mso-width-percent:0;mso-height-percent:0;mso-width-relative:margin;mso-height-relative:margin;v-text-anchor:middle" o:gfxdata="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" fillcolor="white [3201]" strokecolor="white [3212]" strokeweight="1pt">
+                <v:textbox>
+                  <w:txbxContent>
+                    <w:p>
+                      <w:pPr>
+                        <w:jc w:val="center"/>
+                        <w:rPr>
+                          <w:b/>
+                          <w:color w:val="E7E6E6" w:themeColor="background2"/>
+                          <w:spacing w:val="10"/>
+                          <w14:shadow w14:blurRad="63500" w14:dist="50800" w14:dir="13500000" w14:sx="0" w14:sy="0" w14:kx="0" w14:ky="0" w14:algn="none">
+                            <w14:srgbClr w14:val="000000">
+                              <w14:alpha w14:val="50000"/>
+                            </w14:srgbClr>
+                          </w14:shadow>
+                          <w14:textOutline w14:w="0" w14:cap="flat" w14:cmpd="sng" w14:algn="ctr">
+                            <w14:noFill/>
+                            <w14:prstDash w14:val="solid"/>
+                            <w14:round/>
+                          </w14:textOutline>
+                        </w:rPr>
+                      </w:pPr>
+                      <w:r>
+                        <w:rPr>
+                          <w:b/>
+                          <w:color w:val="E7E6E6" w:themeColor="background2"/>
+                          <w:spacing w:val="10"/>
+                          <w14:shadow w14:blurRad="63500" w14:dist="50800" w14:dir="13500000" w14:sx="0" w14:sy="0" w14:kx="0" w14:ky="0" w14:algn="none">
+                            <w14:srgbClr w14:val="000000">
+                              <w14:alpha w14:val="50000"/>
+                            </w14:srgbClr>
+                          </w14:shadow>
+                          <w14:textOutline w14:w="0" w14:cap="flat" w14:cmpd="sng" w14:algn="ctr">
+                            <w14:noFill/>
+                            <w14:prstDash w14:val="solid"/>
+                            <w14:round/>
+                          </w14:textOutline>
+                        </w:rPr>
+                        <w:t xml:space="preserve">Pipe </w:t>
+                      </w:r>
+                      <w:proofErr w:type="spellStart"/>
+                      <w:r>
+                        <w:rPr>
+                          <w:b/>
+                          <w:color w:val="E7E6E6" w:themeColor="background2"/>
+                          <w:spacing w:val="10"/>
+                          <w14:shadow w14:blurRad="63500" w14:dist="50800" w14:dir="13500000" w14:sx="0" w14:sy="0" w14:kx="0" w14:ky="0" w14:algn="none">
+                            <w14:srgbClr w14:val="000000">
+                              <w14:alpha w14:val="50000"/>
+                            </w14:srgbClr>
+                          </w14:shadow>
+                          <w14:textOutline w14:w="0" w14:cap="flat" w14:cmpd="sng" w14:algn="ctr">
+                            <w14:noFill/>
+                            <w14:prstDash w14:val="solid"/>
+                            <w14:round/>
+                          </w14:textOutline>
+                        </w:rPr>
+                        <w:t>a</w:t>
+                      </w:r>
+                      <w:r>
+                        <w:rPr>
+                          <w:b/>
+                          <w:color w:val="E7E6E6" w:themeColor="background2"/>
+                          <w:spacing w:val="10"/>
+                          <w14:shadow w14:blurRad="63500" w14:dist="50800" w14:dir="13500000" w14:sx="0" w14:sy="0" w14:kx="0" w14:ky="0" w14:algn="none">
+                            <w14:srgbClr w14:val="000000">
+                              <w14:alpha w14:val="50000"/>
+                            </w14:srgbClr>
+                          </w14:shadow>
+                          <w14:textOutline w14:w="0" w14:cap="flat" w14:cmpd="sng" w14:algn="ctr">
+                            <w14:noFill/>
+                            <w14:prstDash w14:val="solid"/>
+                            <w14:round/>
+                          </w14:textOutline>
+                        </w:rPr>
+                        <w:t>sync</w:t>
+                      </w:r>
+                      <w:proofErr w:type="spellEnd"/>
+                    </w:p>
+                  </w:txbxContent>
+                </v:textbox>
+              </v:rect>
+            </w:pict>
+          </mc:Fallback>
+        </mc:AlternateContent>
+      </w:r>
+      <w:r>
+        <w:rPr>
+          <w:rFonts w:ascii="Times New Roman" w:eastAsia="Times New Roman" w:hAnsi="Times New Roman" w:cs="Times New Roman"/>
+          <w:sz w:val="24"/>
+          <w:szCs w:val="24"/>
+          <w:lang w:val="en-US" w:eastAsia="fr-FR"/>
+        </w:rPr>
+        <w:tab/>
+        <w:t xml:space="preserve">         </w:t>
+      </w:r>
+      <w:r>
+        <w:rPr>
+          <w:rFonts w:ascii="Times New Roman" w:eastAsia="Times New Roman" w:hAnsi="Times New Roman" w:cs="Times New Roman"/>
+          <w:noProof/>
+          <w:sz w:val="24"/>
+          <w:szCs w:val="24"/>
+          <w:lang w:eastAsia="fr-FR"/>
+        </w:rPr>
+        <w:drawing>
+          <wp:inline distT="0" distB="0" distL="0" distR="0" wp14:anchorId="30ECA592" wp14:editId="28AEE9BD">
+            <wp:extent cx="2444597" cy="772595"/>
+            <wp:effectExtent l="0" t="0" r="0" b="8890"/>
+            <wp:docPr id="31" name="Image 31"/>
+            <wp:cNvGraphicFramePr>
+              <a:graphicFrameLocks xmlns:a="http://schemas.openxmlformats.org/drawingml/2006/main" noChangeAspect="1"/>
+            </wp:cNvGraphicFramePr>
+            <a:graphic xmlns:a="http://schemas.openxmlformats.org/drawingml/2006/main">
+              <a:graphicData uri="http://schemas.openxmlformats.org/drawingml/2006/picture">
+                <pic:pic xmlns:pic="http://schemas.openxmlformats.org/drawingml/2006/picture">
+                  <pic:nvPicPr>
+                    <pic:cNvPr id="0" name="Picture 1"/>
+                    <pic:cNvPicPr>
+                      <a:picLocks noChangeAspect="1" noChangeArrowheads="1"/>
+                    </pic:cNvPicPr>
+                  </pic:nvPicPr>
+                  <pic:blipFill>
+                    <a:blip r:embed="rId46">
+                      <a:extLst>
+                        <a:ext uri="{28A0092B-C50C-407E-A947-70E740481C1C}">
+                          <a14:useLocalDpi xmlns:a14="http://schemas.microsoft.com/office/drawing/2010/main" val="0"/>
+                        </a:ext>
+                      </a:extLst>
+                    </a:blip>
+                    <a:srcRect/>
+                    <a:stretch>
+                      <a:fillRect/>
+                    </a:stretch>
+                  </pic:blipFill>
+                  <pic:spPr bwMode="auto">
+                    <a:xfrm>
+                      <a:off x="0" y="0"/>
+                      <a:ext cx="2498538" cy="789643"/>
+                    </a:xfrm>
+                    <a:prstGeom prst="rect">
+                      <a:avLst/>
+                    </a:prstGeom>
+                    <a:noFill/>
+                    <a:ln>
+                      <a:noFill/>
+                    </a:ln>
+                  </pic:spPr>
+                </pic:pic>
+              </a:graphicData>
+            </a:graphic>
+          </wp:inline>
+        </w:drawing>
+      </w:r>
     </w:p>
     <w:p>
       <w:pPr>
         <w:spacing w:before="100" w:beforeAutospacing="1" w:after="100" w:afterAutospacing="1" w:line="240" w:lineRule="auto"/>
         <w:rPr>
           <w:rFonts w:ascii="Times New Roman" w:eastAsia="Times New Roman" w:hAnsi="Times New Roman" w:cs="Times New Roman"/>
+          <w:b/>
+          <w:bCs/>
+          <w:sz w:val="24"/>
+          <w:szCs w:val="24"/>
+          <w:lang w:val="en-US" w:eastAsia="fr-FR"/>
+        </w:rPr>
+      </w:pPr>
+      <w:r>
+        <w:rPr>
+          <w:rFonts w:ascii="Times New Roman" w:eastAsia="Times New Roman" w:hAnsi="Times New Roman" w:cs="Times New Roman"/>
+          <w:b/>
+          <w:bCs/>
+          <w:sz w:val="24"/>
+          <w:szCs w:val="24"/>
+          <w:lang w:val="en-US" w:eastAsia="fr-FR"/>
+        </w:rPr>
+        <w:t xml:space="preserve">Personalized </w:t>
+      </w:r>
+      <w:r>
+        <w:rPr>
+          <w:rFonts w:ascii="Times New Roman" w:eastAsia="Times New Roman" w:hAnsi="Times New Roman" w:cs="Times New Roman"/>
+          <w:b/>
+          <w:bCs/>
+          <w:sz w:val="24"/>
+          <w:szCs w:val="24"/>
+          <w:lang w:val="en-US" w:eastAsia="fr-FR"/>
+        </w:rPr>
+        <w:t>Pipe</w:t>
+      </w:r>
+    </w:p>
+    <w:p>
+      <w:pPr>
+        <w:spacing w:before="100" w:beforeAutospacing="1" w:after="100" w:afterAutospacing="1" w:line="240" w:lineRule="auto"/>
+        <w:rPr>
+          <w:rFonts w:ascii="Times New Roman" w:eastAsia="Times New Roman" w:hAnsi="Times New Roman" w:cs="Times New Roman"/>
           <w:sz w:val="24"/>
           <w:szCs w:val="24"/>
           <w:lang w:eastAsia="fr-FR"/>
         </w:rPr>
       </w:pPr>
+      <w:r>
+        <w:rPr>
+          <w:rFonts w:ascii="Times New Roman" w:eastAsia="Times New Roman" w:hAnsi="Times New Roman" w:cs="Times New Roman"/>
+          <w:noProof/>
+          <w:sz w:val="24"/>
+          <w:szCs w:val="24"/>
+          <w:lang w:eastAsia="fr-FR"/>
+        </w:rPr>
+        <w:drawing>
+          <wp:inline distT="0" distB="0" distL="0" distR="0" wp14:anchorId="49C1D437" wp14:editId="0429F220">
+            <wp:extent cx="1896745" cy="1084766"/>
+            <wp:effectExtent l="0" t="0" r="8255" b="1270"/>
+            <wp:docPr id="33" name="Image 33"/>
+            <wp:cNvGraphicFramePr>
+              <a:graphicFrameLocks xmlns:a="http://schemas.openxmlformats.org/drawingml/2006/main" noChangeAspect="1"/>
+            </wp:cNvGraphicFramePr>
+            <a:graphic xmlns:a="http://schemas.openxmlformats.org/drawingml/2006/main">
+              <a:graphicData uri="http://schemas.openxmlformats.org/drawingml/2006/picture">
+                <pic:pic xmlns:pic="http://schemas.openxmlformats.org/drawingml/2006/picture">
+                  <pic:nvPicPr>
+                    <pic:cNvPr id="0" name="Picture 5"/>
+                    <pic:cNvPicPr>
+                      <a:picLocks noChangeAspect="1" noChangeArrowheads="1"/>
+                    </pic:cNvPicPr>
+                  </pic:nvPicPr>
+                  <pic:blipFill>
+                    <a:blip r:embed="rId47" cstate="print">
+                      <a:extLst>
+                        <a:ext uri="{28A0092B-C50C-407E-A947-70E740481C1C}">
+                          <a14:useLocalDpi xmlns:a14="http://schemas.microsoft.com/office/drawing/2010/main" val="0"/>
+                        </a:ext>
+                      </a:extLst>
+                    </a:blip>
+                    <a:srcRect/>
+                    <a:stretch>
+                      <a:fillRect/>
+                    </a:stretch>
+                  </pic:blipFill>
+                  <pic:spPr bwMode="auto">
+                    <a:xfrm>
+                      <a:off x="0" y="0"/>
+                      <a:ext cx="1922378" cy="1099426"/>
+                    </a:xfrm>
+                    <a:prstGeom prst="rect">
+                      <a:avLst/>
+                    </a:prstGeom>
+                    <a:noFill/>
+                    <a:ln>
+                      <a:noFill/>
+                    </a:ln>
+                  </pic:spPr>
+                </pic:pic>
+              </a:graphicData>
+            </a:graphic>
+          </wp:inline>
+        </w:drawing>
+      </w:r>
+      <w:r>
+        <w:rPr>
+          <w:rFonts w:ascii="Times New Roman" w:eastAsia="Times New Roman" w:hAnsi="Times New Roman" w:cs="Times New Roman"/>
+          <w:sz w:val="24"/>
+          <w:szCs w:val="24"/>
+          <w:lang w:eastAsia="fr-FR"/>
+        </w:rPr>
+        <w:t xml:space="preserve">    </w:t>
+      </w:r>
+      <w:r>
+        <w:rPr>
+          <w:rFonts w:ascii="Times New Roman" w:eastAsia="Times New Roman" w:hAnsi="Times New Roman" w:cs="Times New Roman"/>
+          <w:noProof/>
+          <w:sz w:val="24"/>
+          <w:szCs w:val="24"/>
+          <w:lang w:eastAsia="fr-FR"/>
+        </w:rPr>
+        <w:drawing>
+          <wp:inline distT="0" distB="0" distL="0" distR="0" wp14:anchorId="14F11975" wp14:editId="0415DCA3">
+            <wp:extent cx="3255308" cy="1090434"/>
+            <wp:effectExtent l="0" t="0" r="2540" b="0"/>
+            <wp:docPr id="32" name="Image 32"/>
+            <wp:cNvGraphicFramePr>
+              <a:graphicFrameLocks xmlns:a="http://schemas.openxmlformats.org/drawingml/2006/main" noChangeAspect="1"/>
+            </wp:cNvGraphicFramePr>
+            <a:graphic xmlns:a="http://schemas.openxmlformats.org/drawingml/2006/main">
+              <a:graphicData uri="http://schemas.openxmlformats.org/drawingml/2006/picture">
+                <pic:pic xmlns:pic="http://schemas.openxmlformats.org/drawingml/2006/picture">
+                  <pic:nvPicPr>
+                    <pic:cNvPr id="0" name="Picture 3"/>
+                    <pic:cNvPicPr>
+                      <a:picLocks noChangeAspect="1" noChangeArrowheads="1"/>
+                    </pic:cNvPicPr>
+                  </pic:nvPicPr>
+                  <pic:blipFill>
+                    <a:blip r:embed="rId48" cstate="print">
+                      <a:extLst>
+                        <a:ext uri="{28A0092B-C50C-407E-A947-70E740481C1C}">
+                          <a14:useLocalDpi xmlns:a14="http://schemas.microsoft.com/office/drawing/2010/main" val="0"/>
+                        </a:ext>
+                      </a:extLst>
+                    </a:blip>
+                    <a:srcRect/>
+                    <a:stretch>
+                      <a:fillRect/>
+                    </a:stretch>
+                  </pic:blipFill>
+                  <pic:spPr bwMode="auto">
+                    <a:xfrm>
+                      <a:off x="0" y="0"/>
+                      <a:ext cx="3286736" cy="1100961"/>
+                    </a:xfrm>
+                    <a:prstGeom prst="rect">
+                      <a:avLst/>
+                    </a:prstGeom>
+                    <a:noFill/>
+                    <a:ln>
+                      <a:noFill/>
+                    </a:ln>
+                  </pic:spPr>
+                </pic:pic>
+              </a:graphicData>
+            </a:graphic>
+          </wp:inline>
+        </w:drawing>
+      </w:r>
     </w:p>
     <w:p>
       <w:pPr>
@@ -8526,6 +10615,187 @@
           <w:lang w:eastAsia="fr-FR"/>
         </w:rPr>
       </w:pPr>
+      <w:r>
+        <w:rPr>
+          <w:noProof/>
+          <w:sz w:val="28"/>
+          <w:szCs w:val="28"/>
+          <w:lang w:val="en-US"/>
+        </w:rPr>
+        <mc:AlternateContent>
+          <mc:Choice Requires="wps">
+            <w:drawing>
+              <wp:anchor distT="45720" distB="45720" distL="114300" distR="114300" simplePos="0" relativeHeight="251688960" behindDoc="0" locked="0" layoutInCell="1" allowOverlap="1" wp14:anchorId="191295DB" wp14:editId="3C65FBE8">
+                <wp:simplePos x="0" y="0"/>
+                <wp:positionH relativeFrom="column">
+                  <wp:posOffset>3813810</wp:posOffset>
+                </wp:positionH>
+                <wp:positionV relativeFrom="paragraph">
+                  <wp:posOffset>158441</wp:posOffset>
+                </wp:positionV>
+                <wp:extent cx="2360930" cy="733425"/>
+                <wp:effectExtent l="0" t="0" r="19685" b="28575"/>
+                <wp:wrapSquare wrapText="bothSides"/>
+                <wp:docPr id="217" name="Zone de texte 2"/>
+                <wp:cNvGraphicFramePr>
+                  <a:graphicFrameLocks xmlns:a="http://schemas.openxmlformats.org/drawingml/2006/main"/>
+                </wp:cNvGraphicFramePr>
+                <a:graphic xmlns:a="http://schemas.openxmlformats.org/drawingml/2006/main">
+                  <a:graphicData uri="http://schemas.microsoft.com/office/word/2010/wordprocessingShape">
+                    <wps:wsp>
+                      <wps:cNvSpPr txBox="1">
+                        <a:spLocks noChangeArrowheads="1"/>
+                      </wps:cNvSpPr>
+                      <wps:spPr bwMode="auto">
+                        <a:xfrm>
+                          <a:off x="0" y="0"/>
+                          <a:ext cx="2360930" cy="733425"/>
+                        </a:xfrm>
+                        <a:prstGeom prst="rect">
+                          <a:avLst/>
+                        </a:prstGeom>
+                        <a:solidFill>
+                          <a:srgbClr val="FFFFFF"/>
+                        </a:solidFill>
+                        <a:ln w="9525">
+                          <a:solidFill>
+                            <a:schemeClr val="bg1"/>
+                          </a:solidFill>
+                          <a:miter lim="800000"/>
+                          <a:headEnd/>
+                          <a:tailEnd/>
+                        </a:ln>
+                      </wps:spPr>
+                      <wps:txbx>
+                        <w:txbxContent>
+                          <w:p>
+                            <w:r>
+                              <w:rPr>
+                                <w:highlight w:val="lightGray"/>
+                              </w:rPr>
+                              <w:t xml:space="preserve">Remplace d’une virgule par un point, dans l’affichage du prix dans une application de </w:t>
+                            </w:r>
+                            <w:r>
+                              <w:rPr>
+                                <w:highlight w:val="lightGray"/>
+                              </w:rPr>
+                              <w:t>e-commerce</w:t>
+                            </w:r>
+                          </w:p>
+                        </w:txbxContent>
+                      </wps:txbx>
+                      <wps:bodyPr rot="0" vert="horz" wrap="square" lIns="91440" tIns="45720" rIns="91440" bIns="45720" anchor="t" anchorCtr="0">
+                        <a:noAutofit/>
+                      </wps:bodyPr>
+                    </wps:wsp>
+                  </a:graphicData>
+                </a:graphic>
+                <wp14:sizeRelH relativeFrom="margin">
+                  <wp14:pctWidth>40000</wp14:pctWidth>
+                </wp14:sizeRelH>
+                <wp14:sizeRelV relativeFrom="margin">
+                  <wp14:pctHeight>0</wp14:pctHeight>
+                </wp14:sizeRelV>
+              </wp:anchor>
+            </w:drawing>
+          </mc:Choice>
+          <mc:Fallback>
+            <w:pict>
+              <v:shapetype w14:anchorId="191295DB" id="_x0000_t202" coordsize="21600,21600" o:spt="202" path="m,l,21600r21600,l21600,xe">
+                <v:stroke joinstyle="miter"/>
+                <v:path gradientshapeok="t" o:connecttype="rect"/>
+              </v:shapetype>
+              <v:shape id="Zone de texte 2" o:spid="_x0000_s1042" type="#_x0000_t202" style="position:absolute;margin-left:300.3pt;margin-top:12.5pt;width:185.9pt;height:57.75pt;z-index:251688960;visibility:visible;mso-wrap-style:square;mso-width-percent:400;mso-height-percent:0;mso-wrap-distance-left:9pt;mso-wrap-distance-top:3.6pt;mso-wrap-distance-right:9pt;mso-wrap-distance-bottom:3.6pt;mso-position-horizontal:absolute;mso-position-horizontal-relative:text;mso-position-vertical:absolute;mso-position-vertical-relative:text;mso-width-percent:400;mso-height-percent:0;mso-width-relative:margin;mso-height-relative:margin;v-text-anchor:top" o:gfxdata="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" strokecolor="white [3212]">
+                <v:textbox>
+                  <w:txbxContent>
+                    <w:p>
+                      <w:r>
+                        <w:rPr>
+                          <w:highlight w:val="lightGray"/>
+                        </w:rPr>
+                        <w:t xml:space="preserve">Remplace d’une virgule par un point, dans l’affichage du prix dans une application de </w:t>
+                      </w:r>
+                      <w:r>
+                        <w:rPr>
+                          <w:highlight w:val="lightGray"/>
+                        </w:rPr>
+                        <w:t>e-commerce</w:t>
+                      </w:r>
+                    </w:p>
+                  </w:txbxContent>
+                </v:textbox>
+                <w10:wrap type="square"/>
+              </v:shape>
+            </w:pict>
+          </mc:Fallback>
+        </mc:AlternateContent>
+      </w:r>
+      <w:r>
+        <w:rPr>
+          <w:rFonts w:ascii="Times New Roman" w:eastAsia="Times New Roman" w:hAnsi="Times New Roman" w:cs="Times New Roman"/>
+          <w:noProof/>
+          <w:sz w:val="24"/>
+          <w:szCs w:val="24"/>
+          <w:lang w:eastAsia="fr-FR"/>
+        </w:rPr>
+        <w:drawing>
+          <wp:inline distT="0" distB="0" distL="0" distR="0" wp14:anchorId="396547F5" wp14:editId="1927903B">
+            <wp:extent cx="3514955" cy="1240790"/>
+            <wp:effectExtent l="0" t="0" r="9525" b="0"/>
+            <wp:docPr id="58" name="Image 58"/>
+            <wp:cNvGraphicFramePr>
+              <a:graphicFrameLocks xmlns:a="http://schemas.openxmlformats.org/drawingml/2006/main" noChangeAspect="1"/>
+            </wp:cNvGraphicFramePr>
+            <a:graphic xmlns:a="http://schemas.openxmlformats.org/drawingml/2006/main">
+              <a:graphicData uri="http://schemas.openxmlformats.org/drawingml/2006/picture">
+                <pic:pic xmlns:pic="http://schemas.openxmlformats.org/drawingml/2006/picture">
+                  <pic:nvPicPr>
+                    <pic:cNvPr id="0" name="Picture 7"/>
+                    <pic:cNvPicPr>
+                      <a:picLocks noChangeAspect="1" noChangeArrowheads="1"/>
+                    </pic:cNvPicPr>
+                  </pic:nvPicPr>
+                  <pic:blipFill>
+                    <a:blip r:embed="rId49">
+                      <a:extLst>
+                        <a:ext uri="{28A0092B-C50C-407E-A947-70E740481C1C}">
+                          <a14:useLocalDpi xmlns:a14="http://schemas.microsoft.com/office/drawing/2010/main" val="0"/>
+                        </a:ext>
+                      </a:extLst>
+                    </a:blip>
+                    <a:srcRect/>
+                    <a:stretch>
+                      <a:fillRect/>
+                    </a:stretch>
+                  </pic:blipFill>
+                  <pic:spPr bwMode="auto">
+                    <a:xfrm>
+                      <a:off x="0" y="0"/>
+                      <a:ext cx="3526870" cy="1244996"/>
+                    </a:xfrm>
+                    <a:prstGeom prst="rect">
+                      <a:avLst/>
+                    </a:prstGeom>
+                    <a:noFill/>
+                    <a:ln>
+                      <a:noFill/>
+                    </a:ln>
+                  </pic:spPr>
+                </pic:pic>
+              </a:graphicData>
+            </a:graphic>
+          </wp:inline>
+        </w:drawing>
+      </w:r>
+      <w:r>
+        <w:rPr>
+          <w:noProof/>
+          <w:sz w:val="28"/>
+          <w:szCs w:val="28"/>
+          <w:lang w:val="en-US"/>
+        </w:rPr>
+        <w:t xml:space="preserve"> </w:t>
+      </w:r>
     </w:p>
     <w:p>
       <w:pPr>
@@ -8534,120 +10804,752 @@
           <w:rFonts w:ascii="Times New Roman" w:eastAsia="Times New Roman" w:hAnsi="Times New Roman" w:cs="Times New Roman"/>
           <w:sz w:val="24"/>
           <w:szCs w:val="24"/>
+          <w:lang w:val="en-US" w:eastAsia="fr-FR"/>
+        </w:rPr>
+      </w:pPr>
+      <w:r>
+        <w:rPr>
+          <w:rFonts w:ascii="Times New Roman" w:eastAsia="Times New Roman" w:hAnsi="Times New Roman" w:cs="Times New Roman"/>
+          <w:sz w:val="24"/>
+          <w:szCs w:val="24"/>
+          <w:lang w:val="en-US" w:eastAsia="fr-FR"/>
+        </w:rPr>
+        <w:t xml:space="preserve">List of pipes: </w:t>
+      </w:r>
+      <w:proofErr w:type="spellStart"/>
+      <w:r>
+        <w:rPr>
+          <w:rFonts w:ascii="Times New Roman" w:eastAsia="Times New Roman" w:hAnsi="Times New Roman" w:cs="Times New Roman"/>
+          <w:sz w:val="24"/>
+          <w:szCs w:val="24"/>
+          <w:lang w:val="en-US" w:eastAsia="fr-FR"/>
+        </w:rPr>
+        <w:t>ngx</w:t>
+      </w:r>
+      <w:proofErr w:type="spellEnd"/>
+      <w:r>
+        <w:rPr>
+          <w:rFonts w:ascii="Times New Roman" w:eastAsia="Times New Roman" w:hAnsi="Times New Roman" w:cs="Times New Roman"/>
+          <w:sz w:val="24"/>
+          <w:szCs w:val="24"/>
+          <w:lang w:val="en-US" w:eastAsia="fr-FR"/>
+        </w:rPr>
+        <w:t xml:space="preserve">-pipes sur </w:t>
+      </w:r>
+      <w:proofErr w:type="spellStart"/>
+      <w:r>
+        <w:rPr>
+          <w:rFonts w:ascii="Times New Roman" w:eastAsia="Times New Roman" w:hAnsi="Times New Roman" w:cs="Times New Roman"/>
+          <w:sz w:val="24"/>
+          <w:szCs w:val="24"/>
+          <w:lang w:val="en-US" w:eastAsia="fr-FR"/>
+        </w:rPr>
+        <w:t>github</w:t>
+      </w:r>
+      <w:proofErr w:type="spellEnd"/>
+    </w:p>
+    <w:p>
+      <w:pPr>
+        <w:spacing w:before="100" w:beforeAutospacing="1" w:after="100" w:afterAutospacing="1" w:line="240" w:lineRule="auto"/>
+        <w:rPr>
+          <w:rFonts w:ascii="Times New Roman" w:eastAsia="Times New Roman" w:hAnsi="Times New Roman" w:cs="Times New Roman"/>
+          <w:sz w:val="24"/>
+          <w:szCs w:val="24"/>
+          <w:lang w:val="en-US" w:eastAsia="fr-FR"/>
+        </w:rPr>
+      </w:pPr>
+    </w:p>
+    <w:p>
+      <w:pPr>
+        <w:rPr>
+          <w:b/>
+          <w:bCs/>
+          <w:lang w:val="en-US"/>
+        </w:rPr>
+      </w:pPr>
+    </w:p>
+    <w:p>
+      <w:pPr>
+        <w:rPr>
+          <w:b/>
+          <w:bCs/>
+          <w:lang w:val="en-US"/>
+        </w:rPr>
+      </w:pPr>
+    </w:p>
+    <w:p>
+      <w:pPr>
+        <w:rPr>
+          <w:b/>
+          <w:bCs/>
+          <w:lang w:val="en-US"/>
+        </w:rPr>
+      </w:pPr>
+    </w:p>
+    <w:p>
+      <w:pPr>
+        <w:rPr>
+          <w:b/>
+          <w:bCs/>
+          <w:lang w:val="en-US"/>
+        </w:rPr>
+      </w:pPr>
+    </w:p>
+    <w:p>
+      <w:pPr>
+        <w:rPr>
+          <w:b/>
+          <w:bCs/>
+          <w:lang w:val="en-US"/>
+        </w:rPr>
+      </w:pPr>
+    </w:p>
+    <w:p>
+      <w:pPr>
+        <w:rPr>
+          <w:b/>
+          <w:bCs/>
+          <w:lang w:val="en-US"/>
+        </w:rPr>
+      </w:pPr>
+    </w:p>
+    <w:p>
+      <w:pPr>
+        <w:rPr>
+          <w:b/>
+          <w:bCs/>
+          <w:lang w:val="en-US"/>
+        </w:rPr>
+      </w:pPr>
+    </w:p>
+    <w:p>
+      <w:pPr>
+        <w:rPr>
+          <w:b/>
+          <w:bCs/>
+          <w:lang w:val="en-US"/>
+        </w:rPr>
+      </w:pPr>
+    </w:p>
+    <w:p>
+      <w:pPr>
+        <w:rPr>
+          <w:b/>
+          <w:bCs/>
+          <w:lang w:val="en-US"/>
+        </w:rPr>
+      </w:pPr>
+    </w:p>
+    <w:p>
+      <w:pPr>
+        <w:rPr>
+          <w:b/>
+          <w:bCs/>
+          <w:sz w:val="28"/>
+          <w:szCs w:val="28"/>
+          <w:lang w:val="en-US"/>
+        </w:rPr>
+      </w:pPr>
+      <w:r>
+        <w:rPr>
+          <w:b/>
+          <w:bCs/>
+          <w:sz w:val="28"/>
+          <w:szCs w:val="28"/>
+          <w:lang w:val="en-US"/>
+        </w:rPr>
+        <w:lastRenderedPageBreak/>
+        <w:t>Services</w:t>
+      </w:r>
+      <w:r>
+        <w:rPr>
+          <w:b/>
+          <w:bCs/>
+          <w:sz w:val="28"/>
+          <w:szCs w:val="28"/>
+          <w:lang w:val="en-US"/>
+        </w:rPr>
+        <w:t xml:space="preserve"> </w:t>
+      </w:r>
+    </w:p>
+    <w:p>
+      <w:pPr>
+        <w:rPr>
+          <w:sz w:val="20"/>
+          <w:szCs w:val="20"/>
+          <w:lang w:val="en-US"/>
+        </w:rPr>
+      </w:pPr>
+      <w:r>
+        <w:rPr>
+          <w:sz w:val="20"/>
+          <w:szCs w:val="20"/>
+          <w:lang w:val="en-US"/>
+        </w:rPr>
+        <w:t xml:space="preserve">Creation </w:t>
+      </w:r>
+      <w:r>
+        <w:rPr>
+          <w:sz w:val="20"/>
+          <w:szCs w:val="20"/>
+          <w:lang w:val="en-US"/>
+        </w:rPr>
+        <w:t>du</w:t>
+      </w:r>
+      <w:r>
+        <w:rPr>
+          <w:sz w:val="20"/>
+          <w:szCs w:val="20"/>
+          <w:lang w:val="en-US"/>
+        </w:rPr>
+        <w:t xml:space="preserve"> service</w:t>
+      </w:r>
+    </w:p>
+    <w:p>
+      <w:pPr>
+        <w:rPr>
+          <w:sz w:val="20"/>
+          <w:szCs w:val="20"/>
+        </w:rPr>
+      </w:pPr>
+      <w:r>
+        <w:rPr>
+          <w:sz w:val="20"/>
+          <w:szCs w:val="20"/>
+        </w:rPr>
+        <w:t xml:space="preserve">Injection du service dans </w:t>
+      </w:r>
+      <w:proofErr w:type="spellStart"/>
+      <w:proofErr w:type="gramStart"/>
+      <w:r>
+        <w:rPr>
+          <w:sz w:val="20"/>
+          <w:szCs w:val="20"/>
+        </w:rPr>
+        <w:t>app.modul</w:t>
+      </w:r>
+      <w:proofErr w:type="spellEnd"/>
+      <w:proofErr w:type="gramEnd"/>
+    </w:p>
+    <w:p>
+      <w:pPr>
+        <w:rPr>
+          <w:sz w:val="20"/>
+          <w:szCs w:val="20"/>
+        </w:rPr>
+      </w:pPr>
+      <w:r>
+        <w:rPr>
+          <w:sz w:val="20"/>
+          <w:szCs w:val="20"/>
+        </w:rPr>
+        <w:t>L’utilisation du service dans un composant</w:t>
+      </w:r>
+    </w:p>
+    <w:p>
+      <w:pPr>
+        <w:rPr>
+          <w:sz w:val="20"/>
+          <w:szCs w:val="20"/>
+        </w:rPr>
+      </w:pPr>
+      <w:r>
+        <w:rPr>
+          <w:sz w:val="20"/>
+          <w:szCs w:val="20"/>
+        </w:rPr>
+        <w:t>Les objets sont dans le service</w:t>
+      </w:r>
+    </w:p>
+    <w:p>
+      <w:pPr>
+        <w:rPr>
+          <w:sz w:val="20"/>
+          <w:szCs w:val="20"/>
+        </w:rPr>
+      </w:pPr>
+      <w:r>
+        <w:rPr>
+          <w:sz w:val="20"/>
+          <w:szCs w:val="20"/>
+        </w:rPr>
+        <w:t xml:space="preserve">L’implémentation de </w:t>
+      </w:r>
+      <w:proofErr w:type="spellStart"/>
+      <w:r>
+        <w:rPr>
+          <w:sz w:val="20"/>
+          <w:szCs w:val="20"/>
+        </w:rPr>
+        <w:t>ngOnInit</w:t>
+      </w:r>
+      <w:proofErr w:type="spellEnd"/>
+      <w:r>
+        <w:rPr>
+          <w:sz w:val="20"/>
+          <w:szCs w:val="20"/>
+        </w:rPr>
+        <w:t xml:space="preserve"> </w:t>
+      </w:r>
+      <w:r>
+        <w:rPr>
+          <w:sz w:val="20"/>
+          <w:szCs w:val="20"/>
+        </w:rPr>
+        <w:sym w:font="Wingdings" w:char="F0E0"/>
+      </w:r>
+      <w:r>
+        <w:rPr>
+          <w:sz w:val="20"/>
+          <w:szCs w:val="20"/>
+        </w:rPr>
+        <w:t xml:space="preserve"> import </w:t>
+      </w:r>
+      <w:proofErr w:type="spellStart"/>
+      <w:r>
+        <w:rPr>
+          <w:sz w:val="20"/>
+          <w:szCs w:val="20"/>
+        </w:rPr>
+        <w:t>OnInit</w:t>
+      </w:r>
+      <w:proofErr w:type="spellEnd"/>
+      <w:r>
+        <w:rPr>
+          <w:sz w:val="20"/>
+          <w:szCs w:val="20"/>
+        </w:rPr>
+        <w:t xml:space="preserve"> dans </w:t>
+      </w:r>
+      <w:proofErr w:type="spellStart"/>
+      <w:r>
+        <w:rPr>
+          <w:sz w:val="20"/>
+          <w:szCs w:val="20"/>
+        </w:rPr>
+        <w:t>angular</w:t>
+      </w:r>
+      <w:proofErr w:type="spellEnd"/>
+      <w:r>
+        <w:rPr>
+          <w:sz w:val="20"/>
+          <w:szCs w:val="20"/>
+        </w:rPr>
+        <w:t xml:space="preserve"> </w:t>
+      </w:r>
+      <w:proofErr w:type="spellStart"/>
+      <w:r>
+        <w:rPr>
+          <w:sz w:val="20"/>
+          <w:szCs w:val="20"/>
+        </w:rPr>
+        <w:t>core</w:t>
+      </w:r>
+      <w:proofErr w:type="spellEnd"/>
+      <w:r>
+        <w:rPr>
+          <w:sz w:val="20"/>
+          <w:szCs w:val="20"/>
+        </w:rPr>
+        <w:t>, qui est une interface</w:t>
+      </w:r>
+    </w:p>
+    <w:p>
+      <w:pPr>
+        <w:rPr>
+          <w:sz w:val="20"/>
+          <w:szCs w:val="20"/>
+        </w:rPr>
+      </w:pPr>
+      <w:r>
+        <w:rPr>
+          <w:sz w:val="20"/>
+          <w:szCs w:val="20"/>
+        </w:rPr>
+        <w:t>Déclarer</w:t>
+      </w:r>
+      <w:r>
+        <w:rPr>
+          <w:sz w:val="20"/>
+          <w:szCs w:val="20"/>
+        </w:rPr>
+        <w:t xml:space="preserve"> un tableau vide dans le composant et utiliser la </w:t>
+      </w:r>
+      <w:r>
+        <w:rPr>
+          <w:sz w:val="20"/>
+          <w:szCs w:val="20"/>
+        </w:rPr>
+        <w:t>méthode</w:t>
+      </w:r>
+      <w:r>
+        <w:rPr>
+          <w:sz w:val="20"/>
+          <w:szCs w:val="20"/>
+        </w:rPr>
+        <w:t xml:space="preserve"> </w:t>
+      </w:r>
+      <w:proofErr w:type="spellStart"/>
+      <w:r>
+        <w:rPr>
+          <w:sz w:val="20"/>
+          <w:szCs w:val="20"/>
+        </w:rPr>
+        <w:t>ngOnInit</w:t>
+      </w:r>
+      <w:proofErr w:type="spellEnd"/>
+      <w:r>
+        <w:rPr>
+          <w:sz w:val="20"/>
+          <w:szCs w:val="20"/>
+        </w:rPr>
+        <w:t xml:space="preserve"> pour dire que les </w:t>
+      </w:r>
+      <w:r>
+        <w:rPr>
+          <w:sz w:val="20"/>
+          <w:szCs w:val="20"/>
+        </w:rPr>
+        <w:t>données</w:t>
+      </w:r>
+      <w:r>
+        <w:rPr>
+          <w:sz w:val="20"/>
+          <w:szCs w:val="20"/>
+        </w:rPr>
+        <w:t xml:space="preserve"> dans le service sous forme de tableau correspond</w:t>
+      </w:r>
+      <w:r>
+        <w:rPr>
+          <w:sz w:val="20"/>
+          <w:szCs w:val="20"/>
+        </w:rPr>
+        <w:t>ant</w:t>
+      </w:r>
+      <w:r>
+        <w:rPr>
+          <w:sz w:val="20"/>
+          <w:szCs w:val="20"/>
+        </w:rPr>
+        <w:t xml:space="preserve"> au tableau </w:t>
+      </w:r>
+      <w:r>
+        <w:rPr>
+          <w:sz w:val="20"/>
+          <w:szCs w:val="20"/>
+        </w:rPr>
+        <w:t>déclaré</w:t>
+      </w:r>
+      <w:r>
+        <w:rPr>
+          <w:sz w:val="20"/>
+          <w:szCs w:val="20"/>
+        </w:rPr>
+        <w:t xml:space="preserve"> dans le component</w:t>
+      </w:r>
+    </w:p>
+    <w:p>
+      <w:pPr>
+        <w:rPr>
+          <w:sz w:val="20"/>
+          <w:szCs w:val="20"/>
+        </w:rPr>
+      </w:pPr>
+      <w:r>
+        <w:rPr>
+          <w:sz w:val="20"/>
+          <w:szCs w:val="20"/>
+        </w:rPr>
+        <w:t xml:space="preserve">Ajout des </w:t>
+      </w:r>
+      <w:r>
+        <w:rPr>
+          <w:sz w:val="20"/>
+          <w:szCs w:val="20"/>
+        </w:rPr>
+        <w:t>méthodes</w:t>
+      </w:r>
+      <w:r>
+        <w:rPr>
+          <w:sz w:val="20"/>
+          <w:szCs w:val="20"/>
+        </w:rPr>
+        <w:t xml:space="preserve"> dans le service</w:t>
+      </w:r>
+    </w:p>
+    <w:p>
+      <w:pPr>
+        <w:rPr>
+          <w:sz w:val="20"/>
+          <w:szCs w:val="20"/>
+        </w:rPr>
+      </w:pPr>
+      <w:r>
+        <w:rPr>
+          <w:sz w:val="20"/>
+          <w:szCs w:val="20"/>
+        </w:rPr>
+        <w:t xml:space="preserve">Les </w:t>
+      </w:r>
+      <w:r>
+        <w:rPr>
+          <w:sz w:val="20"/>
+          <w:szCs w:val="20"/>
+        </w:rPr>
+        <w:t>méthodes</w:t>
+      </w:r>
+      <w:r>
+        <w:rPr>
+          <w:sz w:val="20"/>
+          <w:szCs w:val="20"/>
+        </w:rPr>
+        <w:t xml:space="preserve"> </w:t>
+      </w:r>
+      <w:r>
+        <w:rPr>
+          <w:sz w:val="20"/>
+          <w:szCs w:val="20"/>
+        </w:rPr>
+        <w:t>interpolées</w:t>
+      </w:r>
+      <w:r>
+        <w:rPr>
+          <w:sz w:val="20"/>
+          <w:szCs w:val="20"/>
+        </w:rPr>
+        <w:t xml:space="preserve"> dans le dom sont les </w:t>
+      </w:r>
+      <w:r>
+        <w:rPr>
+          <w:sz w:val="20"/>
+          <w:szCs w:val="20"/>
+        </w:rPr>
+        <w:t>méthodes</w:t>
+      </w:r>
+      <w:r>
+        <w:rPr>
+          <w:sz w:val="20"/>
+          <w:szCs w:val="20"/>
+        </w:rPr>
+        <w:t xml:space="preserve"> qui </w:t>
+      </w:r>
+      <w:r>
+        <w:rPr>
+          <w:sz w:val="20"/>
+          <w:szCs w:val="20"/>
+        </w:rPr>
+        <w:t>implémentent</w:t>
+      </w:r>
+      <w:r>
+        <w:rPr>
+          <w:sz w:val="20"/>
+          <w:szCs w:val="20"/>
+        </w:rPr>
+        <w:t xml:space="preserve"> les </w:t>
+      </w:r>
+      <w:r>
+        <w:rPr>
+          <w:sz w:val="20"/>
+          <w:szCs w:val="20"/>
+        </w:rPr>
+        <w:t>méthodes</w:t>
+      </w:r>
+      <w:r>
+        <w:rPr>
+          <w:sz w:val="20"/>
+          <w:szCs w:val="20"/>
+        </w:rPr>
+        <w:t xml:space="preserve"> du service</w:t>
+      </w:r>
+    </w:p>
+    <w:p>
+      <w:pPr>
+        <w:pStyle w:val="NormalWeb"/>
+      </w:pPr>
+      <w:r>
+        <w:rPr>
+          <w:noProof/>
+        </w:rPr>
+        <w:drawing>
+          <wp:inline distT="0" distB="0" distL="0" distR="0" wp14:anchorId="4C845E48" wp14:editId="049BE941">
+            <wp:extent cx="1760343" cy="1501140"/>
+            <wp:effectExtent l="0" t="0" r="0" b="3810"/>
+            <wp:docPr id="72" name="Image 72"/>
+            <wp:cNvGraphicFramePr>
+              <a:graphicFrameLocks xmlns:a="http://schemas.openxmlformats.org/drawingml/2006/main" noChangeAspect="1"/>
+            </wp:cNvGraphicFramePr>
+            <a:graphic xmlns:a="http://schemas.openxmlformats.org/drawingml/2006/main">
+              <a:graphicData uri="http://schemas.openxmlformats.org/drawingml/2006/picture">
+                <pic:pic xmlns:pic="http://schemas.openxmlformats.org/drawingml/2006/picture">
+                  <pic:nvPicPr>
+                    <pic:cNvPr id="0" name="Picture 13"/>
+                    <pic:cNvPicPr>
+                      <a:picLocks noChangeAspect="1" noChangeArrowheads="1"/>
+                    </pic:cNvPicPr>
+                  </pic:nvPicPr>
+                  <pic:blipFill>
+                    <a:blip r:embed="rId50">
+                      <a:extLst>
+                        <a:ext uri="{28A0092B-C50C-407E-A947-70E740481C1C}">
+                          <a14:useLocalDpi xmlns:a14="http://schemas.microsoft.com/office/drawing/2010/main" val="0"/>
+                        </a:ext>
+                      </a:extLst>
+                    </a:blip>
+                    <a:srcRect/>
+                    <a:stretch>
+                      <a:fillRect/>
+                    </a:stretch>
+                  </pic:blipFill>
+                  <pic:spPr bwMode="auto">
+                    <a:xfrm>
+                      <a:off x="0" y="0"/>
+                      <a:ext cx="1769673" cy="1509096"/>
+                    </a:xfrm>
+                    <a:prstGeom prst="rect">
+                      <a:avLst/>
+                    </a:prstGeom>
+                    <a:noFill/>
+                    <a:ln>
+                      <a:noFill/>
+                    </a:ln>
+                  </pic:spPr>
+                </pic:pic>
+              </a:graphicData>
+            </a:graphic>
+          </wp:inline>
+        </w:drawing>
+      </w:r>
+      <w:r>
+        <w:t xml:space="preserve">     </w:t>
+      </w:r>
+      <w:r>
+        <w:rPr>
+          <w:noProof/>
+        </w:rPr>
+        <w:drawing>
+          <wp:inline distT="0" distB="0" distL="0" distR="0" wp14:anchorId="39BACC46" wp14:editId="10861FA5">
+            <wp:extent cx="1838580" cy="1501086"/>
+            <wp:effectExtent l="0" t="0" r="0" b="4445"/>
+            <wp:docPr id="73" name="Image 73"/>
+            <wp:cNvGraphicFramePr>
+              <a:graphicFrameLocks xmlns:a="http://schemas.openxmlformats.org/drawingml/2006/main" noChangeAspect="1"/>
+            </wp:cNvGraphicFramePr>
+            <a:graphic xmlns:a="http://schemas.openxmlformats.org/drawingml/2006/main">
+              <a:graphicData uri="http://schemas.openxmlformats.org/drawingml/2006/picture">
+                <pic:pic xmlns:pic="http://schemas.openxmlformats.org/drawingml/2006/picture">
+                  <pic:nvPicPr>
+                    <pic:cNvPr id="0" name="Picture 15"/>
+                    <pic:cNvPicPr>
+                      <a:picLocks noChangeAspect="1" noChangeArrowheads="1"/>
+                    </pic:cNvPicPr>
+                  </pic:nvPicPr>
+                  <pic:blipFill>
+                    <a:blip r:embed="rId51">
+                      <a:extLst>
+                        <a:ext uri="{28A0092B-C50C-407E-A947-70E740481C1C}">
+                          <a14:useLocalDpi xmlns:a14="http://schemas.microsoft.com/office/drawing/2010/main" val="0"/>
+                        </a:ext>
+                      </a:extLst>
+                    </a:blip>
+                    <a:srcRect/>
+                    <a:stretch>
+                      <a:fillRect/>
+                    </a:stretch>
+                  </pic:blipFill>
+                  <pic:spPr bwMode="auto">
+                    <a:xfrm>
+                      <a:off x="0" y="0"/>
+                      <a:ext cx="1870540" cy="1527179"/>
+                    </a:xfrm>
+                    <a:prstGeom prst="rect">
+                      <a:avLst/>
+                    </a:prstGeom>
+                    <a:noFill/>
+                    <a:ln>
+                      <a:noFill/>
+                    </a:ln>
+                  </pic:spPr>
+                </pic:pic>
+              </a:graphicData>
+            </a:graphic>
+          </wp:inline>
+        </w:drawing>
+      </w:r>
+      <w:r>
+        <w:t xml:space="preserve">     </w:t>
+      </w:r>
+      <w:r>
+        <w:rPr>
+          <w:noProof/>
+        </w:rPr>
+        <w:drawing>
+          <wp:inline distT="0" distB="0" distL="0" distR="0" wp14:anchorId="11B271AD" wp14:editId="799BC2E0">
+            <wp:extent cx="1662430" cy="1496019"/>
+            <wp:effectExtent l="0" t="0" r="0" b="9525"/>
+            <wp:docPr id="74" name="Image 74"/>
+            <wp:cNvGraphicFramePr>
+              <a:graphicFrameLocks xmlns:a="http://schemas.openxmlformats.org/drawingml/2006/main" noChangeAspect="1"/>
+            </wp:cNvGraphicFramePr>
+            <a:graphic xmlns:a="http://schemas.openxmlformats.org/drawingml/2006/main">
+              <a:graphicData uri="http://schemas.openxmlformats.org/drawingml/2006/picture">
+                <pic:pic xmlns:pic="http://schemas.openxmlformats.org/drawingml/2006/picture">
+                  <pic:nvPicPr>
+                    <pic:cNvPr id="0" name="Picture 17"/>
+                    <pic:cNvPicPr>
+                      <a:picLocks noChangeAspect="1" noChangeArrowheads="1"/>
+                    </pic:cNvPicPr>
+                  </pic:nvPicPr>
+                  <pic:blipFill>
+                    <a:blip r:embed="rId52">
+                      <a:extLst>
+                        <a:ext uri="{28A0092B-C50C-407E-A947-70E740481C1C}">
+                          <a14:useLocalDpi xmlns:a14="http://schemas.microsoft.com/office/drawing/2010/main" val="0"/>
+                        </a:ext>
+                      </a:extLst>
+                    </a:blip>
+                    <a:srcRect/>
+                    <a:stretch>
+                      <a:fillRect/>
+                    </a:stretch>
+                  </pic:blipFill>
+                  <pic:spPr bwMode="auto">
+                    <a:xfrm>
+                      <a:off x="0" y="0"/>
+                      <a:ext cx="1675504" cy="1507785"/>
+                    </a:xfrm>
+                    <a:prstGeom prst="rect">
+                      <a:avLst/>
+                    </a:prstGeom>
+                    <a:noFill/>
+                    <a:ln>
+                      <a:noFill/>
+                    </a:ln>
+                  </pic:spPr>
+                </pic:pic>
+              </a:graphicData>
+            </a:graphic>
+          </wp:inline>
+        </w:drawing>
+      </w:r>
+    </w:p>
+    <w:p>
+      <w:pPr>
+        <w:pStyle w:val="NormalWeb"/>
+      </w:pPr>
+    </w:p>
+    <w:p>
+      <w:pPr>
+        <w:spacing w:before="100" w:beforeAutospacing="1" w:after="100" w:afterAutospacing="1" w:line="240" w:lineRule="auto"/>
+        <w:rPr>
+          <w:rFonts w:ascii="Times New Roman" w:eastAsia="Times New Roman" w:hAnsi="Times New Roman" w:cs="Times New Roman"/>
+          <w:sz w:val="24"/>
+          <w:szCs w:val="24"/>
           <w:lang w:eastAsia="fr-FR"/>
         </w:rPr>
       </w:pPr>
     </w:p>
     <w:p>
       <w:pPr>
-        <w:rPr>
-          <w:b/>
-          <w:bCs/>
-          <w:lang w:val="en-US"/>
-        </w:rPr>
-      </w:pPr>
-    </w:p>
-    <w:p>
-      <w:pPr>
-        <w:rPr>
-          <w:b/>
-          <w:bCs/>
-          <w:lang w:val="en-US"/>
-        </w:rPr>
-      </w:pPr>
-    </w:p>
-    <w:p>
-      <w:pPr>
-        <w:rPr>
-          <w:b/>
-          <w:bCs/>
-          <w:lang w:val="en-US"/>
-        </w:rPr>
-      </w:pPr>
-    </w:p>
-    <w:p>
-      <w:pPr>
-        <w:rPr>
-          <w:b/>
-          <w:bCs/>
-          <w:lang w:val="en-US"/>
-        </w:rPr>
-      </w:pPr>
-    </w:p>
-    <w:p>
-      <w:pPr>
-        <w:rPr>
-          <w:b/>
-          <w:bCs/>
-          <w:lang w:val="en-US"/>
-        </w:rPr>
-      </w:pPr>
-    </w:p>
-    <w:p>
-      <w:pPr>
-        <w:rPr>
-          <w:b/>
-          <w:bCs/>
-          <w:lang w:val="en-US"/>
-        </w:rPr>
-      </w:pPr>
-    </w:p>
-    <w:p>
-      <w:pPr>
-        <w:rPr>
-          <w:b/>
-          <w:bCs/>
-          <w:lang w:val="en-US"/>
-        </w:rPr>
-      </w:pPr>
-    </w:p>
-    <w:p>
-      <w:pPr>
-        <w:rPr>
-          <w:b/>
-          <w:bCs/>
-          <w:lang w:val="en-US"/>
-        </w:rPr>
-      </w:pPr>
-    </w:p>
-    <w:p>
-      <w:pPr>
-        <w:rPr>
-          <w:b/>
-          <w:bCs/>
-          <w:lang w:val="en-US"/>
-        </w:rPr>
-      </w:pPr>
-    </w:p>
-    <w:p>
-      <w:pPr>
-        <w:rPr>
-          <w:b/>
-          <w:bCs/>
-          <w:lang w:val="en-US"/>
-        </w:rPr>
-      </w:pPr>
-    </w:p>
-    <w:p>
-      <w:pPr>
-        <w:rPr>
-          <w:b/>
-          <w:bCs/>
-          <w:lang w:val="en-US"/>
-        </w:rPr>
-      </w:pPr>
-    </w:p>
-    <w:p>
-      <w:pPr>
-        <w:rPr>
-          <w:b/>
-          <w:bCs/>
-          <w:lang w:val="en-US"/>
-        </w:rPr>
-      </w:pPr>
-    </w:p>
-    <w:p>
-      <w:pPr>
         <w:spacing w:before="100" w:beforeAutospacing="1" w:after="100" w:afterAutospacing="1" w:line="240" w:lineRule="auto"/>
         <w:rPr>
           <w:rFonts w:ascii="Times New Roman" w:eastAsia="Times New Roman" w:hAnsi="Times New Roman" w:cs="Times New Roman"/>
@@ -8659,6 +11561,41 @@
     </w:p>
     <w:p>
       <w:pPr>
+        <w:rPr>
+          <w:sz w:val="20"/>
+          <w:szCs w:val="20"/>
+        </w:rPr>
+      </w:pPr>
+    </w:p>
+    <w:p>
+      <w:pPr>
+        <w:rPr>
+          <w:b/>
+          <w:bCs/>
+        </w:rPr>
+      </w:pPr>
+    </w:p>
+    <w:p>
+      <w:pPr>
+        <w:rPr>
+          <w:b/>
+          <w:bCs/>
+        </w:rPr>
+      </w:pPr>
+    </w:p>
+    <w:p>
+      <w:pPr>
+        <w:spacing w:before="100" w:beforeAutospacing="1" w:after="100" w:afterAutospacing="1" w:line="240" w:lineRule="auto"/>
+        <w:rPr>
+          <w:rFonts w:ascii="Times New Roman" w:eastAsia="Times New Roman" w:hAnsi="Times New Roman" w:cs="Times New Roman"/>
+          <w:sz w:val="24"/>
+          <w:szCs w:val="24"/>
+          <w:lang w:eastAsia="fr-FR"/>
+        </w:rPr>
+      </w:pPr>
+    </w:p>
+    <w:p>
+      <w:pPr>
         <w:pStyle w:val="NormalWeb"/>
       </w:pPr>
       <w:r>
@@ -8697,13 +11634,7 @@
         </w:rPr>
       </w:pPr>
     </w:p>
-    <w:p>
-      <w:pPr>
-        <w:rPr>
-          <w:lang w:val="en-US"/>
-        </w:rPr>
-      </w:pPr>
-    </w:p>
+    <w:p/>
     <w:sectPr>
       <w:pgSz w:w="11906" w:h="16838"/>
       <w:pgMar w:top="1417" w:right="1417" w:bottom="1417" w:left="1417" w:header="708" w:footer="708" w:gutter="0"/>

</xml_diff>